<commit_message>
CV updated to include AI skills and projects.
</commit_message>
<xml_diff>
--- a/resources/docs/cpr/biahprofile.docx
+++ b/resources/docs/cpr/biahprofile.docx
@@ -253,6 +253,189 @@
             <w:bookmarkStart w:id="3" w:name="_rfgvkg2ifhfd" w:colFirst="0" w:colLast="0"/>
             <w:bookmarkEnd w:id="3"/>
             <w:r>
+              <w:t xml:space="preserve">Les Rappelés, </w:t>
+            </w:r>
+            <w:r>
+              <w:rPr>
+                <w:b w:val="0"/>
+              </w:rPr>
+              <w:t>Tallinn</w:t>
+            </w:r>
+            <w:r>
+              <w:rPr>
+                <w:b w:val="0"/>
+              </w:rPr>
+              <w:t xml:space="preserve">, </w:t>
+            </w:r>
+            <w:r>
+              <w:rPr>
+                <w:b w:val="0"/>
+              </w:rPr>
+              <w:t>Estonie</w:t>
+            </w:r>
+            <w:r>
+              <w:rPr>
+                <w:b w:val="0"/>
+              </w:rPr>
+              <w:t xml:space="preserve"> — </w:t>
+            </w:r>
+            <w:r>
+              <w:rPr>
+                <w:b w:val="0"/>
+                <w:i/>
+              </w:rPr>
+              <w:t>Chef de Projet</w:t>
+            </w:r>
+          </w:p>
+          <w:p>
+            <w:pPr>
+              <w:pStyle w:val="Heading3"/>
+              <w:pBdr>
+                <w:top w:val="nil"/>
+                <w:left w:val="nil"/>
+                <w:bottom w:val="nil"/>
+                <w:right w:val="nil"/>
+                <w:between w:val="nil"/>
+              </w:pBdr>
+            </w:pPr>
+            <w:r>
+              <w:t xml:space="preserve">Depuis 03- </w:t>
+            </w:r>
+            <w:r>
+              <w:t xml:space="preserve">2025 </w:t>
+            </w:r>
+            <w:r>
+              <w:t xml:space="preserve">À </w:t>
+            </w:r>
+            <w:r>
+              <w:t>08-2025</w:t>
+            </w:r>
+          </w:p>
+          <w:p>
+            <w:pPr>
+              <w:pStyle w:val="Normal1"/>
+              <w:pBdr>
+                <w:top w:val="nil"/>
+                <w:left w:val="nil"/>
+                <w:bottom w:val="nil"/>
+                <w:right w:val="nil"/>
+                <w:between w:val="nil"/>
+              </w:pBdr>
+              <w:jc w:val="both"/>
+            </w:pPr>
+            <w:r>
+              <w:t>J’ai</w:t>
+            </w:r>
+            <w:r>
+              <w:t xml:space="preserve"> piloté la conception et le déploiement de l’écosystème Lissen (app mobile, site web, backend, automatisations IA, CI/CD et monitoring).</w:t>
+            </w:r>
+          </w:p>
+          <w:p>
+            <w:pPr>
+              <w:pStyle w:val="Normal1"/>
+              <w:pBdr>
+                <w:top w:val="nil"/>
+                <w:left w:val="nil"/>
+                <w:bottom w:val="nil"/>
+                <w:right w:val="nil"/>
+                <w:between w:val="nil"/>
+              </w:pBdr>
+              <w:jc w:val="both"/>
+            </w:pPr>
+          </w:p>
+          <w:p>
+            <w:pPr>
+              <w:rPr>
+                <w:lang w:val="en-GB"/>
+              </w:rPr>
+            </w:pPr>
+            <w:proofErr w:type="spellStart"/>
+            <w:proofErr w:type="gramStart"/>
+            <w:r>
+              <w:rPr>
+                <w:b/>
+                <w:bCs/>
+                <w:iCs/>
+                <w:lang w:val="en-GB"/>
+              </w:rPr>
+              <w:t>Outils</w:t>
+            </w:r>
+            <w:proofErr w:type="spellEnd"/>
+            <w:r>
+              <w:rPr>
+                <w:b/>
+                <w:bCs/>
+                <w:iCs/>
+                <w:lang w:val="en-GB"/>
+              </w:rPr>
+              <w:t xml:space="preserve"> :</w:t>
+            </w:r>
+            <w:proofErr w:type="gramEnd"/>
+            <w:r>
+              <w:rPr>
+                <w:i/>
+                <w:lang w:val="en-GB"/>
+              </w:rPr>
+              <w:t xml:space="preserve"> Expo, React Native, React, Next.js, Node.js, Express, REST API, PostgreSQL, </w:t>
+            </w:r>
+            <w:proofErr w:type="spellStart"/>
+            <w:r>
+              <w:rPr>
+                <w:i/>
+                <w:lang w:val="en-GB"/>
+              </w:rPr>
+              <w:t>IndexedDB</w:t>
+            </w:r>
+            <w:proofErr w:type="spellEnd"/>
+            <w:r>
+              <w:rPr>
+                <w:i/>
+                <w:lang w:val="en-GB"/>
+              </w:rPr>
+              <w:t xml:space="preserve">, Railway, </w:t>
+            </w:r>
+            <w:proofErr w:type="spellStart"/>
+            <w:r>
+              <w:rPr>
+                <w:i/>
+                <w:lang w:val="en-GB"/>
+              </w:rPr>
+              <w:t>Vercel</w:t>
+            </w:r>
+            <w:proofErr w:type="spellEnd"/>
+            <w:r>
+              <w:rPr>
+                <w:i/>
+                <w:lang w:val="en-GB"/>
+              </w:rPr>
+              <w:t>, Git, GitHub, Google Play Console, ChatGPT</w:t>
+            </w:r>
+            <w:r>
+              <w:rPr>
+                <w:i/>
+                <w:lang w:val="en-US"/>
+              </w:rPr>
+              <w:t>, Claude AI</w:t>
+            </w:r>
+          </w:p>
+          <w:p>
+            <w:pPr>
+              <w:pStyle w:val="Heading2"/>
+              <w:pBdr>
+                <w:top w:val="nil"/>
+                <w:left w:val="nil"/>
+                <w:bottom w:val="nil"/>
+                <w:right w:val="nil"/>
+                <w:between w:val="nil"/>
+              </w:pBdr>
+              <w:rPr>
+                <w:b w:val="0"/>
+                <w:i/>
+                <w:sz w:val="24"/>
+                <w:szCs w:val="24"/>
+              </w:rPr>
+            </w:pPr>
+            <w:r>
               <w:t>Sogecap S.A.</w:t>
             </w:r>
             <w:r>
@@ -340,6 +523,7 @@
             <w:r>
               <w:t>La refonte d'une application de lancement de calculs vers une grille ALM en une version web (</w:t>
             </w:r>
+            <w:proofErr w:type="spellStart"/>
             <w:r>
               <w:rPr>
                 <w:b/>
@@ -347,6 +531,7 @@
               </w:rPr>
               <w:t>React</w:t>
             </w:r>
+            <w:proofErr w:type="spellEnd"/>
             <w:r>
               <w:t>).</w:t>
             </w:r>
@@ -392,6 +577,19 @@
                 <w:between w:val="nil"/>
               </w:pBdr>
               <w:jc w:val="both"/>
+            </w:pPr>
+          </w:p>
+          <w:p>
+            <w:pPr>
+              <w:pStyle w:val="Normal1"/>
+              <w:pBdr>
+                <w:top w:val="nil"/>
+                <w:left w:val="nil"/>
+                <w:bottom w:val="nil"/>
+                <w:right w:val="nil"/>
+                <w:between w:val="nil"/>
+              </w:pBdr>
+              <w:jc w:val="both"/>
               <w:rPr>
                 <w:i/>
               </w:rPr>
@@ -426,23 +624,99 @@
               </w:rPr>
               <w:t xml:space="preserve"> </w:t>
             </w:r>
-            <w:r>
-              <w:t xml:space="preserve">Js, jQuery, nodejs, </w:t>
-            </w:r>
-            <w:r>
-              <w:t>React,</w:t>
+            <w:proofErr w:type="spellStart"/>
+            <w:r>
+              <w:t>Js</w:t>
+            </w:r>
+            <w:proofErr w:type="spellEnd"/>
+            <w:r>
+              <w:t xml:space="preserve">, jQuery, </w:t>
+            </w:r>
+            <w:proofErr w:type="spellStart"/>
+            <w:r>
+              <w:t>nodejs</w:t>
+            </w:r>
+            <w:proofErr w:type="spellEnd"/>
+            <w:r>
+              <w:t xml:space="preserve">, </w:t>
+            </w:r>
+            <w:proofErr w:type="spellStart"/>
+            <w:r>
+              <w:t>React</w:t>
+            </w:r>
+            <w:proofErr w:type="spellEnd"/>
+            <w:r>
+              <w:t>,</w:t>
             </w:r>
             <w:r>
               <w:t xml:space="preserve"> </w:t>
             </w:r>
+            <w:proofErr w:type="spellStart"/>
             <w:r>
               <w:rPr>
                 <w:i/>
               </w:rPr>
               <w:t>Sequelize</w:t>
             </w:r>
-            <w:r>
-              <w:t>, postgresql, .Net Core, C#, MVC, WPF, Nunit, Moq, Sonarqube, Tailwind CSS, React, Git, GitLab, Ansible, Kubernetes, Jenkins, SCRUM, KANBAN, MS HPC</w:t>
+            <w:proofErr w:type="spellEnd"/>
+            <w:r>
+              <w:t xml:space="preserve">, </w:t>
+            </w:r>
+            <w:proofErr w:type="spellStart"/>
+            <w:r>
+              <w:t>postgresql</w:t>
+            </w:r>
+            <w:proofErr w:type="spellEnd"/>
+            <w:r>
+              <w:t xml:space="preserve">, .Net Core, C#, MVC, WPF, Nunit, </w:t>
+            </w:r>
+            <w:proofErr w:type="spellStart"/>
+            <w:r>
+              <w:t>Moq</w:t>
+            </w:r>
+            <w:proofErr w:type="spellEnd"/>
+            <w:r>
+              <w:t xml:space="preserve">, </w:t>
+            </w:r>
+            <w:proofErr w:type="spellStart"/>
+            <w:r>
+              <w:t>Sonarqube</w:t>
+            </w:r>
+            <w:proofErr w:type="spellEnd"/>
+            <w:r>
+              <w:t xml:space="preserve">, </w:t>
+            </w:r>
+            <w:proofErr w:type="spellStart"/>
+            <w:r>
+              <w:t>Tailwind</w:t>
+            </w:r>
+            <w:proofErr w:type="spellEnd"/>
+            <w:r>
+              <w:t xml:space="preserve"> CSS, </w:t>
+            </w:r>
+            <w:proofErr w:type="spellStart"/>
+            <w:r>
+              <w:t>React</w:t>
+            </w:r>
+            <w:proofErr w:type="spellEnd"/>
+            <w:r>
+              <w:t xml:space="preserve">, Git, </w:t>
+            </w:r>
+            <w:proofErr w:type="spellStart"/>
+            <w:r>
+              <w:t>GitLab</w:t>
+            </w:r>
+            <w:proofErr w:type="spellEnd"/>
+            <w:r>
+              <w:t xml:space="preserve">, Ansible, </w:t>
+            </w:r>
+            <w:proofErr w:type="spellStart"/>
+            <w:r>
+              <w:t>Kubernetes</w:t>
+            </w:r>
+            <w:proofErr w:type="spellEnd"/>
+            <w:r>
+              <w:t>, Jenkins, SCRUM, KANBAN, MS HPC</w:t>
             </w:r>
           </w:p>
           <w:p>
@@ -646,7 +920,35 @@
               <w:rPr>
                 <w:i/>
               </w:rPr>
-              <w:t>-sql, Rest Api</w:t>
+              <w:t>-</w:t>
+            </w:r>
+            <w:proofErr w:type="spellStart"/>
+            <w:r>
+              <w:rPr>
+                <w:i/>
+              </w:rPr>
+              <w:t>sql</w:t>
+            </w:r>
+            <w:proofErr w:type="spellEnd"/>
+            <w:r>
+              <w:rPr>
+                <w:i/>
+              </w:rPr>
+              <w:t xml:space="preserve">, </w:t>
+            </w:r>
+            <w:proofErr w:type="spellStart"/>
+            <w:r>
+              <w:rPr>
+                <w:i/>
+              </w:rPr>
+              <w:t>Rest</w:t>
+            </w:r>
+            <w:proofErr w:type="spellEnd"/>
+            <w:r>
+              <w:rPr>
+                <w:i/>
+              </w:rPr>
+              <w:t xml:space="preserve"> Api</w:t>
             </w:r>
             <w:r>
               <w:rPr>
@@ -660,11 +962,19 @@
               </w:rPr>
               <w:t xml:space="preserve">, Git, GitHub, </w:t>
             </w:r>
-            <w:r>
-              <w:rPr>
-                <w:i/>
-              </w:rPr>
-              <w:t>Caliburn Micro</w:t>
+            <w:proofErr w:type="spellStart"/>
+            <w:r>
+              <w:rPr>
+                <w:i/>
+              </w:rPr>
+              <w:t>Caliburn</w:t>
+            </w:r>
+            <w:proofErr w:type="spellEnd"/>
+            <w:r>
+              <w:rPr>
+                <w:i/>
+              </w:rPr>
+              <w:t xml:space="preserve"> Micro</w:t>
             </w:r>
             <w:r>
               <w:rPr>
@@ -678,12 +988,21 @@
               </w:rPr>
               <w:t xml:space="preserve">NUnit, </w:t>
             </w:r>
+            <w:proofErr w:type="spellStart"/>
             <w:r>
               <w:rPr>
                 <w:i/>
                 <w:color w:val="auto"/>
               </w:rPr>
-              <w:t xml:space="preserve">Moq, </w:t>
+              <w:t>Moq</w:t>
+            </w:r>
+            <w:proofErr w:type="spellEnd"/>
+            <w:r>
+              <w:rPr>
+                <w:i/>
+                <w:color w:val="auto"/>
+              </w:rPr>
+              <w:t xml:space="preserve">, </w:t>
             </w:r>
             <w:r>
               <w:rPr>
@@ -709,8 +1028,14 @@
                 <w:szCs w:val="24"/>
               </w:rPr>
             </w:pPr>
-            <w:r>
-              <w:t xml:space="preserve">Sinequanone Institute, </w:t>
+            <w:proofErr w:type="spellStart"/>
+            <w:r>
+              <w:lastRenderedPageBreak/>
+              <w:t>Sinequanone</w:t>
+            </w:r>
+            <w:proofErr w:type="spellEnd"/>
+            <w:r>
+              <w:t xml:space="preserve"> Institute, </w:t>
             </w:r>
             <w:r>
               <w:rPr>
@@ -761,7 +1086,15 @@
               <w:jc w:val="both"/>
             </w:pPr>
             <w:r>
-              <w:t>Je suis formateur d’étudiants alternants niveau Master 1 et Master2 en transformation digitale (développement fullstack,</w:t>
+              <w:t xml:space="preserve">Je suis formateur d’étudiants alternants niveau Master 1 et Master2 en transformation digitale (développement </w:t>
+            </w:r>
+            <w:proofErr w:type="spellStart"/>
+            <w:r>
+              <w:t>fullstack</w:t>
+            </w:r>
+            <w:proofErr w:type="spellEnd"/>
+            <w:r>
+              <w:t>,</w:t>
             </w:r>
             <w:r>
               <w:t xml:space="preserve"> </w:t>
@@ -853,6 +1186,7 @@
                 <w:lang w:val="en-GB"/>
               </w:rPr>
             </w:pPr>
+            <w:proofErr w:type="spellStart"/>
             <w:r>
               <w:rPr>
                 <w:b/>
@@ -860,14 +1194,104 @@
                 <w:iCs/>
                 <w:lang w:val="en-GB"/>
               </w:rPr>
-              <w:t>Outils:</w:t>
-            </w:r>
-            <w:r>
-              <w:rPr>
-                <w:i/>
+              <w:t>Outils</w:t>
+            </w:r>
+            <w:proofErr w:type="spellEnd"/>
+            <w:r>
+              <w:rPr>
+                <w:b/>
+                <w:bCs/>
+                <w:iCs/>
                 <w:lang w:val="en-GB"/>
               </w:rPr>
-              <w:t xml:space="preserve"> mongodb, nodejs, expressjs, ReactJs, mochajs, Html5, CSS3, Media Queries, Stripe, Git, Jenkins, GitHub, Docker, SCRUM, Kanban</w:t>
+              <w:t>:</w:t>
+            </w:r>
+            <w:r>
+              <w:rPr>
+                <w:i/>
+                <w:lang w:val="en-GB"/>
+              </w:rPr>
+              <w:t xml:space="preserve"> </w:t>
+            </w:r>
+            <w:proofErr w:type="spellStart"/>
+            <w:r>
+              <w:rPr>
+                <w:i/>
+                <w:lang w:val="en-GB"/>
+              </w:rPr>
+              <w:t>mongodb</w:t>
+            </w:r>
+            <w:proofErr w:type="spellEnd"/>
+            <w:r>
+              <w:rPr>
+                <w:i/>
+                <w:lang w:val="en-GB"/>
+              </w:rPr>
+              <w:t xml:space="preserve">, </w:t>
+            </w:r>
+            <w:proofErr w:type="spellStart"/>
+            <w:r>
+              <w:rPr>
+                <w:i/>
+                <w:lang w:val="en-GB"/>
+              </w:rPr>
+              <w:t>nodejs</w:t>
+            </w:r>
+            <w:proofErr w:type="spellEnd"/>
+            <w:r>
+              <w:rPr>
+                <w:i/>
+                <w:lang w:val="en-GB"/>
+              </w:rPr>
+              <w:t xml:space="preserve">, </w:t>
+            </w:r>
+            <w:proofErr w:type="spellStart"/>
+            <w:r>
+              <w:rPr>
+                <w:i/>
+                <w:lang w:val="en-GB"/>
+              </w:rPr>
+              <w:t>expressjs</w:t>
+            </w:r>
+            <w:proofErr w:type="spellEnd"/>
+            <w:r>
+              <w:rPr>
+                <w:i/>
+                <w:lang w:val="en-GB"/>
+              </w:rPr>
+              <w:t xml:space="preserve">, </w:t>
+            </w:r>
+            <w:proofErr w:type="spellStart"/>
+            <w:r>
+              <w:rPr>
+                <w:i/>
+                <w:lang w:val="en-GB"/>
+              </w:rPr>
+              <w:t>ReactJs</w:t>
+            </w:r>
+            <w:proofErr w:type="spellEnd"/>
+            <w:r>
+              <w:rPr>
+                <w:i/>
+                <w:lang w:val="en-GB"/>
+              </w:rPr>
+              <w:t xml:space="preserve">, </w:t>
+            </w:r>
+            <w:proofErr w:type="spellStart"/>
+            <w:r>
+              <w:rPr>
+                <w:i/>
+                <w:lang w:val="en-GB"/>
+              </w:rPr>
+              <w:t>mochajs</w:t>
+            </w:r>
+            <w:proofErr w:type="spellEnd"/>
+            <w:r>
+              <w:rPr>
+                <w:i/>
+                <w:lang w:val="en-GB"/>
+              </w:rPr>
+              <w:t>, Html5, CSS3, Media Queries, Stripe, Git, Jenkins, GitHub, Docker, SCRUM, Kanban</w:t>
             </w:r>
           </w:p>
           <w:p>
@@ -909,7 +1333,6 @@
                 <w:b/>
                 <w:bCs/>
               </w:rPr>
-              <w:lastRenderedPageBreak/>
               <w:t>Création d’une plateforme web de Gestion de contrat des apprentis</w:t>
             </w:r>
           </w:p>
@@ -942,18 +1365,49 @@
               </w:rPr>
               <w:t xml:space="preserve"> </w:t>
             </w:r>
+            <w:proofErr w:type="spellStart"/>
             <w:r>
               <w:rPr>
                 <w:i/>
               </w:rPr>
               <w:t>Sequelize</w:t>
             </w:r>
-            <w:r>
-              <w:rPr>
-                <w:i/>
-              </w:rPr>
-              <w:t xml:space="preserve">, nodejs, expressjs, </w:t>
-            </w:r>
+            <w:proofErr w:type="spellEnd"/>
+            <w:r>
+              <w:rPr>
+                <w:i/>
+              </w:rPr>
+              <w:t xml:space="preserve">, </w:t>
+            </w:r>
+            <w:proofErr w:type="spellStart"/>
+            <w:r>
+              <w:rPr>
+                <w:i/>
+              </w:rPr>
+              <w:t>nodejs</w:t>
+            </w:r>
+            <w:proofErr w:type="spellEnd"/>
+            <w:r>
+              <w:rPr>
+                <w:i/>
+              </w:rPr>
+              <w:t xml:space="preserve">, </w:t>
+            </w:r>
+            <w:proofErr w:type="spellStart"/>
+            <w:r>
+              <w:rPr>
+                <w:i/>
+              </w:rPr>
+              <w:t>expressjs</w:t>
+            </w:r>
+            <w:proofErr w:type="spellEnd"/>
+            <w:r>
+              <w:rPr>
+                <w:i/>
+              </w:rPr>
+              <w:t xml:space="preserve">, </w:t>
+            </w:r>
+            <w:proofErr w:type="spellStart"/>
             <w:r>
               <w:rPr>
                 <w:i/>
@@ -964,7 +1418,42 @@
               <w:rPr>
                 <w:i/>
               </w:rPr>
-              <w:t>Js, mochajs, Html5, CSS3, Media Queries, Git, Jenkins, GitHub, Docker, SCRUM, Kanban</w:t>
+              <w:t>Js</w:t>
+            </w:r>
+            <w:proofErr w:type="spellEnd"/>
+            <w:r>
+              <w:rPr>
+                <w:i/>
+              </w:rPr>
+              <w:t xml:space="preserve">, </w:t>
+            </w:r>
+            <w:proofErr w:type="spellStart"/>
+            <w:r>
+              <w:rPr>
+                <w:i/>
+              </w:rPr>
+              <w:t>mochajs</w:t>
+            </w:r>
+            <w:proofErr w:type="spellEnd"/>
+            <w:r>
+              <w:rPr>
+                <w:i/>
+              </w:rPr>
+              <w:t xml:space="preserve">, Html5, CSS3, Media </w:t>
+            </w:r>
+            <w:proofErr w:type="spellStart"/>
+            <w:r>
+              <w:rPr>
+                <w:i/>
+              </w:rPr>
+              <w:t>Queries</w:t>
+            </w:r>
+            <w:proofErr w:type="spellEnd"/>
+            <w:r>
+              <w:rPr>
+                <w:i/>
+              </w:rPr>
+              <w:t>, Git, Jenkins, GitHub, Docker, SCRUM, Kanban</w:t>
             </w:r>
           </w:p>
           <w:p>
@@ -985,11 +1474,19 @@
                 <w:lang w:val="en-GB"/>
               </w:rPr>
             </w:pPr>
+            <w:proofErr w:type="spellStart"/>
             <w:r>
               <w:rPr>
                 <w:lang w:val="en-GB"/>
               </w:rPr>
-              <w:t xml:space="preserve">Betclic Group, Betting, </w:t>
+              <w:t>Betclic</w:t>
+            </w:r>
+            <w:proofErr w:type="spellEnd"/>
+            <w:r>
+              <w:rPr>
+                <w:lang w:val="en-GB"/>
+              </w:rPr>
+              <w:t xml:space="preserve"> Group, Betting, </w:t>
             </w:r>
             <w:r>
               <w:rPr>
@@ -1053,7 +1550,15 @@
               <w:t>services</w:t>
             </w:r>
             <w:r>
-              <w:t xml:space="preserve"> windows et </w:t>
+              <w:t xml:space="preserve"> </w:t>
+            </w:r>
+            <w:proofErr w:type="spellStart"/>
+            <w:r>
+              <w:t>windows</w:t>
+            </w:r>
+            <w:proofErr w:type="spellEnd"/>
+            <w:r>
+              <w:t xml:space="preserve"> et </w:t>
             </w:r>
             <w:r>
               <w:t>d</w:t>
@@ -1123,7 +1628,133 @@
               <w:rPr>
                 <w:i/>
               </w:rPr>
-              <w:t>.Net 4.5, C#, Nodejs (Ejs, Express, …), CSS3, BootStrap, MDBootsrap, T-sql, Rest Api, Git, GitHub, RabbitMq, Datadog, Kibana, Graylog, TeamCity, Jenkins, Octopus</w:t>
+              <w:t xml:space="preserve">.Net 4.5, C#, Nodejs (Ejs, Express, …), CSS3, </w:t>
+            </w:r>
+            <w:proofErr w:type="spellStart"/>
+            <w:r>
+              <w:rPr>
+                <w:i/>
+              </w:rPr>
+              <w:t>BootStrap</w:t>
+            </w:r>
+            <w:proofErr w:type="spellEnd"/>
+            <w:r>
+              <w:rPr>
+                <w:i/>
+              </w:rPr>
+              <w:t xml:space="preserve">, </w:t>
+            </w:r>
+            <w:proofErr w:type="spellStart"/>
+            <w:r>
+              <w:rPr>
+                <w:i/>
+              </w:rPr>
+              <w:t>MDBootsrap</w:t>
+            </w:r>
+            <w:proofErr w:type="spellEnd"/>
+            <w:r>
+              <w:rPr>
+                <w:i/>
+              </w:rPr>
+              <w:t>, T-</w:t>
+            </w:r>
+            <w:proofErr w:type="spellStart"/>
+            <w:r>
+              <w:rPr>
+                <w:i/>
+              </w:rPr>
+              <w:t>sql</w:t>
+            </w:r>
+            <w:proofErr w:type="spellEnd"/>
+            <w:r>
+              <w:rPr>
+                <w:i/>
+              </w:rPr>
+              <w:t xml:space="preserve">, </w:t>
+            </w:r>
+            <w:proofErr w:type="spellStart"/>
+            <w:r>
+              <w:rPr>
+                <w:i/>
+              </w:rPr>
+              <w:t>Rest</w:t>
+            </w:r>
+            <w:proofErr w:type="spellEnd"/>
+            <w:r>
+              <w:rPr>
+                <w:i/>
+              </w:rPr>
+              <w:t xml:space="preserve"> Api, Git, GitHub, </w:t>
+            </w:r>
+            <w:proofErr w:type="spellStart"/>
+            <w:r>
+              <w:rPr>
+                <w:i/>
+              </w:rPr>
+              <w:t>RabbitMq</w:t>
+            </w:r>
+            <w:proofErr w:type="spellEnd"/>
+            <w:r>
+              <w:rPr>
+                <w:i/>
+              </w:rPr>
+              <w:t xml:space="preserve">, </w:t>
+            </w:r>
+            <w:proofErr w:type="spellStart"/>
+            <w:r>
+              <w:rPr>
+                <w:i/>
+              </w:rPr>
+              <w:t>Datadog</w:t>
+            </w:r>
+            <w:proofErr w:type="spellEnd"/>
+            <w:r>
+              <w:rPr>
+                <w:i/>
+              </w:rPr>
+              <w:t xml:space="preserve">, </w:t>
+            </w:r>
+            <w:proofErr w:type="spellStart"/>
+            <w:r>
+              <w:rPr>
+                <w:i/>
+              </w:rPr>
+              <w:t>Kibana</w:t>
+            </w:r>
+            <w:proofErr w:type="spellEnd"/>
+            <w:r>
+              <w:rPr>
+                <w:i/>
+              </w:rPr>
+              <w:t xml:space="preserve">, </w:t>
+            </w:r>
+            <w:proofErr w:type="spellStart"/>
+            <w:r>
+              <w:rPr>
+                <w:i/>
+              </w:rPr>
+              <w:t>Graylog</w:t>
+            </w:r>
+            <w:proofErr w:type="spellEnd"/>
+            <w:r>
+              <w:rPr>
+                <w:i/>
+              </w:rPr>
+              <w:t xml:space="preserve">, </w:t>
+            </w:r>
+            <w:proofErr w:type="spellStart"/>
+            <w:r>
+              <w:rPr>
+                <w:i/>
+              </w:rPr>
+              <w:t>TeamCity</w:t>
+            </w:r>
+            <w:proofErr w:type="spellEnd"/>
+            <w:r>
+              <w:rPr>
+                <w:i/>
+              </w:rPr>
+              <w:t>, Jenkins, Octopus</w:t>
             </w:r>
           </w:p>
           <w:p>
@@ -1157,8 +1788,17 @@
                 <w:b w:val="0"/>
                 <w:i/>
               </w:rPr>
-              <w:t>Lead Developer</w:t>
-            </w:r>
+              <w:t xml:space="preserve">Lead </w:t>
+            </w:r>
+            <w:proofErr w:type="spellStart"/>
+            <w:r>
+              <w:rPr>
+                <w:b w:val="0"/>
+                <w:i/>
+              </w:rPr>
+              <w:t>Developer</w:t>
+            </w:r>
+            <w:proofErr w:type="spellEnd"/>
           </w:p>
           <w:p>
             <w:pPr>
@@ -1200,10 +1840,23 @@
               <w:t xml:space="preserve">Je suis intervenu en tant que </w:t>
             </w:r>
             <w:r>
-              <w:t>Lead Developer</w:t>
-            </w:r>
-            <w:r>
-              <w:t xml:space="preserve"> sur la maintenance de l’application XOne pour le Forex Cash. </w:t>
+              <w:t xml:space="preserve">Lead </w:t>
+            </w:r>
+            <w:proofErr w:type="spellStart"/>
+            <w:r>
+              <w:t>Developer</w:t>
+            </w:r>
+            <w:proofErr w:type="spellEnd"/>
+            <w:r>
+              <w:t xml:space="preserve"> sur la maintenance de l’application </w:t>
+            </w:r>
+            <w:proofErr w:type="spellStart"/>
+            <w:r>
+              <w:t>XOne</w:t>
+            </w:r>
+            <w:proofErr w:type="spellEnd"/>
+            <w:r>
+              <w:t xml:space="preserve"> pour le Forex Cash. </w:t>
             </w:r>
           </w:p>
           <w:p>
@@ -1242,11 +1895,19 @@
               </w:rPr>
               <w:t xml:space="preserve"> NUnit, </w:t>
             </w:r>
-            <w:r>
-              <w:rPr>
-                <w:i/>
-              </w:rPr>
-              <w:t>Moq, Oracle</w:t>
+            <w:proofErr w:type="spellStart"/>
+            <w:r>
+              <w:rPr>
+                <w:i/>
+              </w:rPr>
+              <w:t>Moq</w:t>
+            </w:r>
+            <w:proofErr w:type="spellEnd"/>
+            <w:r>
+              <w:rPr>
+                <w:i/>
+              </w:rPr>
+              <w:t>, Oracle</w:t>
             </w:r>
             <w:r>
               <w:rPr>
@@ -1273,7 +1934,15 @@
               </w:rPr>
             </w:pPr>
             <w:r>
-              <w:t xml:space="preserve">Ag Insurance, </w:t>
+              <w:t xml:space="preserve">Ag </w:t>
+            </w:r>
+            <w:proofErr w:type="spellStart"/>
+            <w:r>
+              <w:t>Insurance</w:t>
+            </w:r>
+            <w:proofErr w:type="spellEnd"/>
+            <w:r>
+              <w:t xml:space="preserve">, </w:t>
             </w:r>
             <w:r>
               <w:rPr>
@@ -1286,8 +1955,17 @@
                 <w:b w:val="0"/>
                 <w:i/>
               </w:rPr>
-              <w:t>Lead Developer</w:t>
-            </w:r>
+              <w:t xml:space="preserve">Lead </w:t>
+            </w:r>
+            <w:proofErr w:type="spellStart"/>
+            <w:r>
+              <w:rPr>
+                <w:b w:val="0"/>
+                <w:i/>
+              </w:rPr>
+              <w:t>Developer</w:t>
+            </w:r>
+            <w:proofErr w:type="spellEnd"/>
           </w:p>
           <w:p>
             <w:pPr>
@@ -1331,8 +2009,13 @@
               <w:t xml:space="preserve">Je suis intervenu en tant que </w:t>
             </w:r>
             <w:r>
-              <w:t>Lead Developer</w:t>
-            </w:r>
+              <w:t xml:space="preserve">Lead </w:t>
+            </w:r>
+            <w:proofErr w:type="spellStart"/>
+            <w:r>
+              <w:t>Developer</w:t>
+            </w:r>
+            <w:proofErr w:type="spellEnd"/>
             <w:r>
               <w:t xml:space="preserve"> sur l'évolution d'une application web qui commande des calculs à une grille AFM (Algo Financial Modeler). Les calculs étaient auparavant gérés via un outil Excel. La nouvelle version est orientée Web et agit comme point d'accès unique pour la grille. </w:t>
             </w:r>
@@ -1358,6 +2041,7 @@
                 <w:bCs/>
                 <w:iCs/>
               </w:rPr>
+              <w:lastRenderedPageBreak/>
               <w:t>Outils :</w:t>
             </w:r>
             <w:r>
@@ -1383,7 +2067,21 @@
               <w:rPr>
                 <w:i/>
               </w:rPr>
-              <w:t xml:space="preserve">, Js, JQuery, CSS3, </w:t>
+              <w:t xml:space="preserve">, </w:t>
+            </w:r>
+            <w:proofErr w:type="spellStart"/>
+            <w:r>
+              <w:rPr>
+                <w:i/>
+              </w:rPr>
+              <w:t>Js</w:t>
+            </w:r>
+            <w:proofErr w:type="spellEnd"/>
+            <w:r>
+              <w:rPr>
+                <w:i/>
+              </w:rPr>
+              <w:t xml:space="preserve">, JQuery, CSS3, </w:t>
             </w:r>
             <w:r>
               <w:rPr>
@@ -1411,11 +2109,19 @@
             </w:pPr>
             <w:bookmarkStart w:id="5" w:name="_2p5f5of28qit" w:colFirst="0" w:colLast="0"/>
             <w:bookmarkEnd w:id="5"/>
+            <w:proofErr w:type="spellStart"/>
             <w:r>
               <w:rPr>
                 <w:lang w:val="en-GB"/>
               </w:rPr>
-              <w:t xml:space="preserve">Candriam Investors Group, </w:t>
+              <w:t>Candriam</w:t>
+            </w:r>
+            <w:proofErr w:type="spellEnd"/>
+            <w:r>
+              <w:rPr>
+                <w:lang w:val="en-GB"/>
+              </w:rPr>
+              <w:t xml:space="preserve"> Investors Group, </w:t>
             </w:r>
             <w:r>
               <w:rPr>
@@ -1469,8 +2175,13 @@
               <w:t xml:space="preserve">Je suis intervenu en tant que </w:t>
             </w:r>
             <w:r>
-              <w:t>Lead Developer</w:t>
-            </w:r>
+              <w:t xml:space="preserve">Lead </w:t>
+            </w:r>
+            <w:proofErr w:type="spellStart"/>
+            <w:r>
+              <w:t>Developer</w:t>
+            </w:r>
+            <w:proofErr w:type="spellEnd"/>
             <w:r>
               <w:t xml:space="preserve"> sur un projet de migration d'applications VB.Net vers le .Net Framework 4 en vue du passage du parc d'application de l'IT CANDRIAM vers le nouvel environnement dénommé CORP.</w:t>
             </w:r>
@@ -1537,7 +2248,6 @@
             <w:bookmarkStart w:id="7" w:name="_u1qbyub36sl6" w:colFirst="0" w:colLast="0"/>
             <w:bookmarkEnd w:id="7"/>
             <w:r>
-              <w:lastRenderedPageBreak/>
               <w:t xml:space="preserve">CEGC (GROUPE BPCE), </w:t>
             </w:r>
             <w:r>
@@ -1551,8 +2261,17 @@
                 <w:b w:val="0"/>
                 <w:i/>
               </w:rPr>
-              <w:t>Lead Developer</w:t>
-            </w:r>
+              <w:t xml:space="preserve">Lead </w:t>
+            </w:r>
+            <w:proofErr w:type="spellStart"/>
+            <w:r>
+              <w:rPr>
+                <w:b w:val="0"/>
+                <w:i/>
+              </w:rPr>
+              <w:t>Developer</w:t>
+            </w:r>
+            <w:proofErr w:type="spellEnd"/>
           </w:p>
           <w:p>
             <w:pPr>
@@ -1579,7 +2298,23 @@
               <w:jc w:val="both"/>
             </w:pPr>
             <w:r>
-              <w:t>Au sein d’une équipe de 4 dont 2 développeurs, je m’occupe du développement d’évolutions de l’application de gestion de garanties et cautionnements (deux modules, WebForm (ASP.Net) et WinForm, WCF), je rédige des documents de spécification techniques, et je m’occupe de</w:t>
+              <w:t xml:space="preserve">Au sein d’une équipe de 4 dont 2 développeurs, je m’occupe du développement d’évolutions de l’application de gestion de garanties et cautionnements (deux modules, </w:t>
+            </w:r>
+            <w:proofErr w:type="spellStart"/>
+            <w:r>
+              <w:t>WebForm</w:t>
+            </w:r>
+            <w:proofErr w:type="spellEnd"/>
+            <w:r>
+              <w:t xml:space="preserve"> (ASP.Net) et </w:t>
+            </w:r>
+            <w:proofErr w:type="spellStart"/>
+            <w:r>
+              <w:t>WinForm</w:t>
+            </w:r>
+            <w:proofErr w:type="spellEnd"/>
+            <w:r>
+              <w:t>, WCF), je rédige des documents de spécification techniques, et je m’occupe de</w:t>
             </w:r>
             <w:r>
               <w:t xml:space="preserve"> </w:t>
@@ -1597,6 +2332,7 @@
                 <w:lang w:val="en-US"/>
               </w:rPr>
             </w:pPr>
+            <w:proofErr w:type="spellStart"/>
             <w:r>
               <w:rPr>
                 <w:b/>
@@ -1604,337 +2340,9 @@
                 <w:iCs/>
                 <w:lang w:val="en-US"/>
               </w:rPr>
-              <w:t>Outils:</w:t>
-            </w:r>
-            <w:r>
-              <w:rPr>
-                <w:i/>
-                <w:lang w:val="en-US"/>
-              </w:rPr>
-              <w:t xml:space="preserve"> </w:t>
-            </w:r>
-            <w:r>
-              <w:rPr>
-                <w:i/>
-                <w:lang w:val="en-US"/>
-              </w:rPr>
-              <w:t>.Net 3.5, 4, C#, Asp.Net Mvc, Asp.Net, Winforms, Wcf, Ssrs, Entity Framework, Sql Server 2012</w:t>
-            </w:r>
-          </w:p>
-          <w:p>
-            <w:pPr>
-              <w:pStyle w:val="Heading2"/>
-              <w:rPr>
-                <w:b w:val="0"/>
-                <w:i/>
-                <w:sz w:val="24"/>
-                <w:szCs w:val="24"/>
-              </w:rPr>
-            </w:pPr>
-            <w:bookmarkStart w:id="9" w:name="_hqqeujr2jpva" w:colFirst="0" w:colLast="0"/>
-            <w:bookmarkEnd w:id="9"/>
-            <w:r>
-              <w:t xml:space="preserve">BPCE, </w:t>
-            </w:r>
-            <w:r>
-              <w:rPr>
-                <w:b w:val="0"/>
-              </w:rPr>
-              <w:t xml:space="preserve">Paris, France — </w:t>
-            </w:r>
-            <w:r>
-              <w:rPr>
-                <w:b w:val="0"/>
-                <w:i/>
-              </w:rPr>
-              <w:t>Lead Developer</w:t>
-            </w:r>
-            <w:r>
-              <w:rPr>
-                <w:b w:val="0"/>
-                <w:i/>
-              </w:rPr>
-              <w:t xml:space="preserve">, Audit, Profilage </w:t>
-            </w:r>
-          </w:p>
-          <w:p>
-            <w:pPr>
-              <w:pStyle w:val="Heading3"/>
-            </w:pPr>
-            <w:bookmarkStart w:id="10" w:name="_wzqs0evufm1m" w:colFirst="0" w:colLast="0"/>
-            <w:bookmarkEnd w:id="10"/>
-            <w:r>
-              <w:t>07-</w:t>
-            </w:r>
-            <w:r>
-              <w:t>2014</w:t>
-            </w:r>
-          </w:p>
-          <w:p>
-            <w:pPr>
-              <w:pStyle w:val="Normal1"/>
-              <w:jc w:val="both"/>
-            </w:pPr>
-            <w:r>
-              <w:t>J'ai audité une application web présentant de gros problèmes de lenteurs et des échecs systématiques de certains cas d'utilisation inexpliqués par l'équipe en place. J’ai fait du tracking pour détecter les nœuds bloquants, expliqué les raisons du blocage et proposé des solutions.</w:t>
-            </w:r>
-          </w:p>
-          <w:p>
-            <w:pPr>
-              <w:pStyle w:val="Normal1"/>
-              <w:jc w:val="both"/>
-              <w:rPr>
-                <w:i/>
-              </w:rPr>
-            </w:pPr>
-            <w:r>
-              <w:rPr>
-                <w:b/>
-                <w:bCs/>
-                <w:iCs/>
-              </w:rPr>
-              <w:t>Outils :</w:t>
-            </w:r>
-            <w:r>
-              <w:rPr>
-                <w:i/>
-              </w:rPr>
-              <w:t xml:space="preserve"> </w:t>
-            </w:r>
-            <w:r>
-              <w:rPr>
-                <w:i/>
-              </w:rPr>
-              <w:t>.Net 3.5, C#, Asp.Net, Entity Framework, Sql Server 2008</w:t>
-            </w:r>
-          </w:p>
-          <w:p>
-            <w:pPr>
-              <w:pStyle w:val="Heading2"/>
-              <w:rPr>
-                <w:b w:val="0"/>
-                <w:i/>
-                <w:sz w:val="24"/>
-                <w:szCs w:val="24"/>
-              </w:rPr>
-            </w:pPr>
-            <w:bookmarkStart w:id="11" w:name="_6pqsxn4bldt9" w:colFirst="0" w:colLast="0"/>
-            <w:bookmarkEnd w:id="11"/>
-            <w:r>
-              <w:t xml:space="preserve">Banque De France, </w:t>
-            </w:r>
-            <w:r>
-              <w:rPr>
-                <w:b w:val="0"/>
-              </w:rPr>
-              <w:t xml:space="preserve">Paris, France — </w:t>
-            </w:r>
-            <w:r>
-              <w:rPr>
-                <w:b w:val="0"/>
-                <w:i/>
-              </w:rPr>
-              <w:t>Lead Developer</w:t>
-            </w:r>
-            <w:r>
-              <w:rPr>
-                <w:b w:val="0"/>
-                <w:i/>
-              </w:rPr>
-              <w:t>, Asp.Net Mvc, Asp.Net, Vsto, Integration Services (Ssis)</w:t>
-            </w:r>
-          </w:p>
-          <w:p>
-            <w:pPr>
-              <w:pStyle w:val="Heading3"/>
-            </w:pPr>
-            <w:bookmarkStart w:id="12" w:name="_rnx6ee2rv75p" w:colFirst="0" w:colLast="0"/>
-            <w:bookmarkEnd w:id="12"/>
-            <w:r>
-              <w:t>06-</w:t>
-            </w:r>
-            <w:r>
-              <w:t xml:space="preserve">2013 À </w:t>
-            </w:r>
-            <w:r>
-              <w:t>06-</w:t>
-            </w:r>
-            <w:r>
-              <w:t>2014</w:t>
-            </w:r>
-          </w:p>
-          <w:p>
-            <w:pPr>
-              <w:pStyle w:val="Normal1"/>
-              <w:jc w:val="both"/>
-            </w:pPr>
-            <w:r>
-              <w:t xml:space="preserve">« Au sein d'une équipe de trois (3) personnes, j'ai travaillé en tant que </w:t>
-            </w:r>
-            <w:r>
-              <w:t>Lead Developer</w:t>
-            </w:r>
-            <w:r>
-              <w:t xml:space="preserve"> sur un module VSTO sur le périmètre Solvency II »</w:t>
-            </w:r>
-          </w:p>
-          <w:p>
-            <w:pPr>
-              <w:pStyle w:val="Normal1"/>
-              <w:jc w:val="center"/>
-            </w:pPr>
-            <w:r>
-              <w:t>***</w:t>
-            </w:r>
-          </w:p>
-          <w:p>
-            <w:pPr>
-              <w:pStyle w:val="Normal1"/>
-              <w:jc w:val="both"/>
-            </w:pPr>
-            <w:r>
-              <w:t xml:space="preserve">« Au sein d’une équipe de 6 personnes sur des activités liées à la balance de paiement, j’ai travaillé en tant que développeur ASP.Net (WebForm) ». </w:t>
-            </w:r>
-          </w:p>
-          <w:p>
-            <w:pPr>
-              <w:pStyle w:val="Normal1"/>
-              <w:jc w:val="both"/>
-            </w:pPr>
-            <w:r>
-              <w:t>Le projet de balance de paiement est divisé en 5 sous-projets, 5 « sous-groupes » de projet, 5 projets IHM</w:t>
-            </w:r>
-          </w:p>
-          <w:p>
-            <w:pPr>
-              <w:pStyle w:val="Normal1"/>
-              <w:jc w:val="center"/>
-            </w:pPr>
-            <w:r>
-              <w:t>***</w:t>
-            </w:r>
-          </w:p>
-          <w:p>
-            <w:pPr>
-              <w:pStyle w:val="Normal1"/>
-              <w:jc w:val="both"/>
-            </w:pPr>
-            <w:r>
-              <w:t xml:space="preserve">« Au sein d’une équipe de 3 personnes sur des activités dédiées à la détention de titres OPCVM, j’ai travaillé en tant que développeur ASP.Net MVC (WebPage) ». </w:t>
-            </w:r>
-          </w:p>
-          <w:p>
-            <w:pPr>
-              <w:pStyle w:val="Normal1"/>
-              <w:jc w:val="center"/>
-            </w:pPr>
-            <w:r>
-              <w:t>***</w:t>
-            </w:r>
-          </w:p>
-          <w:p>
-            <w:pPr>
-              <w:pStyle w:val="Normal1"/>
-              <w:jc w:val="both"/>
-            </w:pPr>
-            <w:r>
-              <w:t>« Au sein d’une équipe de 3 personnes sur des activités dédiées au référencement de titres, j’ai travaillé en tant que développeur ASP.Net MVC (WebPage), MSBI (IS) ».</w:t>
-            </w:r>
-          </w:p>
-          <w:p>
-            <w:pPr>
-              <w:pStyle w:val="Normal1"/>
-              <w:jc w:val="both"/>
-            </w:pPr>
-          </w:p>
-          <w:p>
-            <w:pPr>
-              <w:pStyle w:val="Normal1"/>
-              <w:jc w:val="both"/>
-              <w:rPr>
-                <w:i/>
-              </w:rPr>
-            </w:pPr>
-            <w:r>
-              <w:rPr>
-                <w:i/>
-              </w:rPr>
-              <w:t xml:space="preserve">Outils : </w:t>
-            </w:r>
-            <w:r>
-              <w:rPr>
-                <w:i/>
-              </w:rPr>
-              <w:t>Sql Server 2008 R2, SSIS, SSAS, C# 4.5, Asp.Net, Asp.Net Mvc, Vsto, TFS, Kanban, IIS, Uml</w:t>
-            </w:r>
-          </w:p>
-          <w:p>
-            <w:pPr>
-              <w:pStyle w:val="Heading2"/>
-              <w:rPr>
-                <w:b w:val="0"/>
-                <w:i/>
-                <w:sz w:val="24"/>
-                <w:szCs w:val="24"/>
-              </w:rPr>
-            </w:pPr>
-            <w:bookmarkStart w:id="13" w:name="_w59ts9ny9hlz" w:colFirst="0" w:colLast="0"/>
-            <w:bookmarkEnd w:id="13"/>
-            <w:r>
-              <w:lastRenderedPageBreak/>
-              <w:t xml:space="preserve">Credit Agricole CIB, </w:t>
-            </w:r>
-            <w:r>
-              <w:rPr>
-                <w:b w:val="0"/>
-              </w:rPr>
-              <w:t xml:space="preserve">Paris La Défense, France — </w:t>
-            </w:r>
-            <w:r>
-              <w:rPr>
-                <w:b w:val="0"/>
-                <w:i/>
-              </w:rPr>
-              <w:t>Spécialiste .Net, Winform, Webform</w:t>
-            </w:r>
-          </w:p>
-          <w:p>
-            <w:pPr>
-              <w:pStyle w:val="Heading3"/>
-            </w:pPr>
-            <w:bookmarkStart w:id="14" w:name="_e2h4ahnrdm0p" w:colFirst="0" w:colLast="0"/>
-            <w:bookmarkEnd w:id="14"/>
-            <w:r>
-              <w:t>07-</w:t>
-            </w:r>
-            <w:r>
-              <w:t xml:space="preserve">2011 À </w:t>
-            </w:r>
-            <w:r>
-              <w:t>12-</w:t>
-            </w:r>
-            <w:r>
-              <w:t>2012</w:t>
-            </w:r>
-          </w:p>
-          <w:p>
-            <w:pPr>
-              <w:pStyle w:val="Normal1"/>
-              <w:jc w:val="both"/>
-            </w:pPr>
-            <w:r>
-              <w:t>« Au sein d’une équipe de 3 personnes sur des activités dédiées au risque de contrepartie, j’ai travaillé autour de l’intégration des données de transaction, leur mise en forme et leur livraison aux équipes RISK via un client lourd développé par mes soins ».</w:t>
-            </w:r>
-          </w:p>
-          <w:p>
-            <w:pPr>
-              <w:pStyle w:val="Normal1"/>
-              <w:jc w:val="both"/>
-              <w:rPr>
-                <w:i/>
-                <w:lang w:val="en-US"/>
-              </w:rPr>
-            </w:pPr>
+              <w:t>Outils</w:t>
+            </w:r>
+            <w:proofErr w:type="spellEnd"/>
             <w:r>
               <w:rPr>
                 <w:b/>
@@ -1942,7 +2350,7 @@
                 <w:iCs/>
                 <w:lang w:val="en-US"/>
               </w:rPr>
-              <w:t>Outils:</w:t>
+              <w:t>:</w:t>
             </w:r>
             <w:r>
               <w:rPr>
@@ -1956,35 +2364,87 @@
                 <w:i/>
                 <w:lang w:val="en-US"/>
               </w:rPr>
-              <w:t xml:space="preserve">C# 3.5, Winform, Asp.Net, Sql Server 2008, </w:t>
-            </w:r>
+              <w:t xml:space="preserve">.Net 3.5, 4, C#, Asp.Net </w:t>
+            </w:r>
+            <w:proofErr w:type="spellStart"/>
             <w:r>
               <w:rPr>
                 <w:i/>
                 <w:lang w:val="en-US"/>
               </w:rPr>
-              <w:t>SSIS</w:t>
-            </w:r>
+              <w:t>Mvc</w:t>
+            </w:r>
+            <w:proofErr w:type="spellEnd"/>
             <w:r>
               <w:rPr>
                 <w:i/>
                 <w:lang w:val="en-US"/>
               </w:rPr>
-              <w:t>, S</w:t>
-            </w:r>
+              <w:t xml:space="preserve">, Asp.Net, </w:t>
+            </w:r>
+            <w:proofErr w:type="spellStart"/>
             <w:r>
               <w:rPr>
                 <w:i/>
                 <w:lang w:val="en-US"/>
               </w:rPr>
-              <w:t>SAS</w:t>
-            </w:r>
+              <w:t>Winforms</w:t>
+            </w:r>
+            <w:proofErr w:type="spellEnd"/>
             <w:r>
               <w:rPr>
                 <w:i/>
                 <w:lang w:val="en-US"/>
               </w:rPr>
-              <w:t>, Uml, Iis, Visual Source Safe, Kanban</w:t>
+              <w:t xml:space="preserve">, </w:t>
+            </w:r>
+            <w:proofErr w:type="spellStart"/>
+            <w:r>
+              <w:rPr>
+                <w:i/>
+                <w:lang w:val="en-US"/>
+              </w:rPr>
+              <w:t>Wcf</w:t>
+            </w:r>
+            <w:proofErr w:type="spellEnd"/>
+            <w:r>
+              <w:rPr>
+                <w:i/>
+                <w:lang w:val="en-US"/>
+              </w:rPr>
+              <w:t xml:space="preserve">, </w:t>
+            </w:r>
+            <w:proofErr w:type="spellStart"/>
+            <w:r>
+              <w:rPr>
+                <w:i/>
+                <w:lang w:val="en-US"/>
+              </w:rPr>
+              <w:t>Ssrs</w:t>
+            </w:r>
+            <w:proofErr w:type="spellEnd"/>
+            <w:r>
+              <w:rPr>
+                <w:i/>
+                <w:lang w:val="en-US"/>
+              </w:rPr>
+              <w:t xml:space="preserve">, Entity Framework, </w:t>
+            </w:r>
+            <w:proofErr w:type="spellStart"/>
+            <w:r>
+              <w:rPr>
+                <w:i/>
+                <w:lang w:val="en-US"/>
+              </w:rPr>
+              <w:t>Sql</w:t>
+            </w:r>
+            <w:proofErr w:type="spellEnd"/>
+            <w:r>
+              <w:rPr>
+                <w:i/>
+                <w:lang w:val="en-US"/>
+              </w:rPr>
+              <w:t xml:space="preserve"> Server 2012</w:t>
             </w:r>
           </w:p>
           <w:p>
@@ -1997,10 +2457,10 @@
                 <w:szCs w:val="24"/>
               </w:rPr>
             </w:pPr>
-            <w:bookmarkStart w:id="15" w:name="_upyz7uuvdlga" w:colFirst="0" w:colLast="0"/>
-            <w:bookmarkEnd w:id="15"/>
-            <w:r>
-              <w:t xml:space="preserve">Société Générale CIB, </w:t>
+            <w:bookmarkStart w:id="9" w:name="_hqqeujr2jpva" w:colFirst="0" w:colLast="0"/>
+            <w:bookmarkEnd w:id="9"/>
+            <w:r>
+              <w:t xml:space="preserve">BPCE, </w:t>
             </w:r>
             <w:r>
               <w:rPr>
@@ -2013,26 +2473,36 @@
                 <w:b w:val="0"/>
                 <w:i/>
               </w:rPr>
-              <w:t>Spécialiste .Net, Services Windows, Wcf</w:t>
+              <w:t xml:space="preserve">Lead </w:t>
+            </w:r>
+            <w:proofErr w:type="spellStart"/>
+            <w:r>
+              <w:rPr>
+                <w:b w:val="0"/>
+                <w:i/>
+              </w:rPr>
+              <w:t>Developer</w:t>
+            </w:r>
+            <w:proofErr w:type="spellEnd"/>
+            <w:r>
+              <w:rPr>
+                <w:b w:val="0"/>
+                <w:i/>
+              </w:rPr>
+              <w:t xml:space="preserve">, Audit, Profilage </w:t>
             </w:r>
           </w:p>
           <w:p>
             <w:pPr>
               <w:pStyle w:val="Heading3"/>
             </w:pPr>
-            <w:bookmarkStart w:id="16" w:name="_ineb7jsoq8cu" w:colFirst="0" w:colLast="0"/>
-            <w:bookmarkEnd w:id="16"/>
+            <w:bookmarkStart w:id="10" w:name="_wzqs0evufm1m" w:colFirst="0" w:colLast="0"/>
+            <w:bookmarkEnd w:id="10"/>
             <w:r>
               <w:t>07-</w:t>
             </w:r>
             <w:r>
-              <w:t xml:space="preserve">2010 À </w:t>
-            </w:r>
-            <w:r>
-              <w:t>06-</w:t>
-            </w:r>
-            <w:r>
-              <w:t>2011</w:t>
+              <w:t>2014</w:t>
             </w:r>
           </w:p>
           <w:p>
@@ -2041,7 +2511,15 @@
               <w:jc w:val="both"/>
             </w:pPr>
             <w:r>
-              <w:t>« Au sein d’une équipe de 5 personnes (ATG) sur des activités dédiées au marché américain et notamment aux bonds gouvernementaux américains (GOVIES). Projet pilote SCRUM au sein de l’équipe Distribution Platform ».</w:t>
+              <w:t xml:space="preserve">J'ai audité une application web présentant de gros problèmes de lenteurs et des échecs systématiques de certains cas d'utilisation inexpliqués par l'équipe en place. J’ai fait du </w:t>
+            </w:r>
+            <w:proofErr w:type="spellStart"/>
+            <w:r>
+              <w:t>tracking</w:t>
+            </w:r>
+            <w:proofErr w:type="spellEnd"/>
+            <w:r>
+              <w:t xml:space="preserve"> pour détecter les nœuds bloquants, expliqué les raisons du blocage et proposé des solutions.</w:t>
             </w:r>
           </w:p>
           <w:p>
@@ -2070,7 +2548,35 @@
               <w:rPr>
                 <w:i/>
               </w:rPr>
-              <w:t>Uml, IIS, Oracle 10i, C# 3.5, Wcf, Xml, Tibco Rdv, Ion, Tradeweb, Bloomberg, Marketaxess, Clearcase, Svn, Cruisecontrol, Scrum (Xp)</w:t>
+              <w:t xml:space="preserve">.Net 3.5, C#, Asp.Net, </w:t>
+            </w:r>
+            <w:proofErr w:type="spellStart"/>
+            <w:r>
+              <w:rPr>
+                <w:i/>
+              </w:rPr>
+              <w:t>Entity</w:t>
+            </w:r>
+            <w:proofErr w:type="spellEnd"/>
+            <w:r>
+              <w:rPr>
+                <w:i/>
+              </w:rPr>
+              <w:t xml:space="preserve"> Framework, </w:t>
+            </w:r>
+            <w:proofErr w:type="spellStart"/>
+            <w:r>
+              <w:rPr>
+                <w:i/>
+              </w:rPr>
+              <w:t>Sql</w:t>
+            </w:r>
+            <w:proofErr w:type="spellEnd"/>
+            <w:r>
+              <w:rPr>
+                <w:i/>
+              </w:rPr>
+              <w:t xml:space="preserve"> Server 2008</w:t>
             </w:r>
           </w:p>
           <w:p>
@@ -2083,10 +2589,10 @@
                 <w:szCs w:val="24"/>
               </w:rPr>
             </w:pPr>
-            <w:bookmarkStart w:id="17" w:name="_ktx5a3vhggd" w:colFirst="0" w:colLast="0"/>
-            <w:bookmarkEnd w:id="17"/>
-            <w:r>
-              <w:t xml:space="preserve">Natixis, </w:t>
+            <w:bookmarkStart w:id="11" w:name="_6pqsxn4bldt9" w:colFirst="0" w:colLast="0"/>
+            <w:bookmarkEnd w:id="11"/>
+            <w:r>
+              <w:t xml:space="preserve">Banque De France, </w:t>
             </w:r>
             <w:r>
               <w:rPr>
@@ -2099,26 +2605,106 @@
                 <w:b w:val="0"/>
                 <w:i/>
               </w:rPr>
-              <w:t>Ingénieur D’Etudes Et Développements, Winform, Service Windows</w:t>
+              <w:t xml:space="preserve">Lead </w:t>
+            </w:r>
+            <w:proofErr w:type="spellStart"/>
+            <w:r>
+              <w:rPr>
+                <w:b w:val="0"/>
+                <w:i/>
+              </w:rPr>
+              <w:t>Developer</w:t>
+            </w:r>
+            <w:proofErr w:type="spellEnd"/>
+            <w:r>
+              <w:rPr>
+                <w:b w:val="0"/>
+                <w:i/>
+              </w:rPr>
+              <w:t xml:space="preserve">, Asp.Net </w:t>
+            </w:r>
+            <w:proofErr w:type="spellStart"/>
+            <w:r>
+              <w:rPr>
+                <w:b w:val="0"/>
+                <w:i/>
+              </w:rPr>
+              <w:t>Mvc</w:t>
+            </w:r>
+            <w:proofErr w:type="spellEnd"/>
+            <w:r>
+              <w:rPr>
+                <w:b w:val="0"/>
+                <w:i/>
+              </w:rPr>
+              <w:t xml:space="preserve">, Asp.Net, </w:t>
+            </w:r>
+            <w:proofErr w:type="spellStart"/>
+            <w:r>
+              <w:rPr>
+                <w:b w:val="0"/>
+                <w:i/>
+              </w:rPr>
+              <w:t>Vsto</w:t>
+            </w:r>
+            <w:proofErr w:type="spellEnd"/>
+            <w:r>
+              <w:rPr>
+                <w:b w:val="0"/>
+                <w:i/>
+              </w:rPr>
+              <w:t xml:space="preserve">, </w:t>
+            </w:r>
+            <w:proofErr w:type="spellStart"/>
+            <w:r>
+              <w:rPr>
+                <w:b w:val="0"/>
+                <w:i/>
+              </w:rPr>
+              <w:t>Integration</w:t>
+            </w:r>
+            <w:proofErr w:type="spellEnd"/>
+            <w:r>
+              <w:rPr>
+                <w:b w:val="0"/>
+                <w:i/>
+              </w:rPr>
+              <w:t xml:space="preserve"> Services (</w:t>
+            </w:r>
+            <w:proofErr w:type="spellStart"/>
+            <w:r>
+              <w:rPr>
+                <w:b w:val="0"/>
+                <w:i/>
+              </w:rPr>
+              <w:t>Ssis</w:t>
+            </w:r>
+            <w:proofErr w:type="spellEnd"/>
+            <w:r>
+              <w:rPr>
+                <w:b w:val="0"/>
+                <w:i/>
+              </w:rPr>
+              <w:t>)</w:t>
             </w:r>
           </w:p>
           <w:p>
             <w:pPr>
               <w:pStyle w:val="Heading3"/>
             </w:pPr>
-            <w:bookmarkStart w:id="18" w:name="_35kd2ttstjvi" w:colFirst="0" w:colLast="0"/>
-            <w:bookmarkEnd w:id="18"/>
+            <w:bookmarkStart w:id="12" w:name="_rnx6ee2rv75p" w:colFirst="0" w:colLast="0"/>
+            <w:bookmarkEnd w:id="12"/>
             <w:r>
               <w:t>06-</w:t>
             </w:r>
             <w:r>
-              <w:t xml:space="preserve"> 2009 À </w:t>
+              <w:t xml:space="preserve">2013 À </w:t>
             </w:r>
             <w:r>
               <w:t>06-</w:t>
             </w:r>
             <w:r>
-              <w:t>2010</w:t>
+              <w:t>2014</w:t>
             </w:r>
           </w:p>
           <w:p>
@@ -2127,37 +2713,178 @@
               <w:jc w:val="both"/>
             </w:pPr>
             <w:r>
-              <w:t>« Au sein d’une équipe de 5 personnes, j’ai fait du développement et de la maintenance d'une synergie d'applications ayant pour objectif la négociation de produits financiers ».</w:t>
+              <w:t xml:space="preserve">« Au sein d'une équipe de trois (3) personnes, j'ai travaillé en tant que </w:t>
+            </w:r>
+            <w:r>
+              <w:t xml:space="preserve">Lead </w:t>
+            </w:r>
+            <w:proofErr w:type="spellStart"/>
+            <w:r>
+              <w:t>Developer</w:t>
+            </w:r>
+            <w:proofErr w:type="spellEnd"/>
+            <w:r>
+              <w:t xml:space="preserve"> sur un module VSTO sur le périmètre Solvency II »</w:t>
+            </w:r>
+          </w:p>
+          <w:p>
+            <w:pPr>
+              <w:pStyle w:val="Normal1"/>
+              <w:jc w:val="center"/>
+            </w:pPr>
+            <w:r>
+              <w:t>***</w:t>
             </w:r>
           </w:p>
           <w:p>
             <w:pPr>
               <w:pStyle w:val="Normal1"/>
               <w:jc w:val="both"/>
-              <w:rPr>
-                <w:i/>
-              </w:rPr>
-            </w:pPr>
-            <w:r>
-              <w:rPr>
-                <w:b/>
-                <w:bCs/>
-                <w:iCs/>
-              </w:rPr>
-              <w:t>Outils :</w:t>
-            </w:r>
-            <w:r>
-              <w:rPr>
-                <w:i/>
-              </w:rPr>
-              <w:t xml:space="preserve"> </w:t>
-            </w:r>
-            <w:r>
-              <w:rPr>
-                <w:i/>
-              </w:rPr>
-              <w:t>Uml, IIS, Sybase Ase Sql, C# 3.5, Webservices, Xml, Microsoft Message Queuing, Tibco Rdv, Infragistics 9.0, Datasynapse Gridserver, Synergie</w:t>
-            </w:r>
+            </w:pPr>
+            <w:r>
+              <w:t>« Au sein d’une équipe de 6 personnes sur des activités liées à la balance de paiement, j’ai travaillé en tant que développeur ASP.Net (</w:t>
+            </w:r>
+            <w:proofErr w:type="spellStart"/>
+            <w:r>
+              <w:t>WebForm</w:t>
+            </w:r>
+            <w:proofErr w:type="spellEnd"/>
+            <w:r>
+              <w:t xml:space="preserve">) ». </w:t>
+            </w:r>
+          </w:p>
+          <w:p>
+            <w:pPr>
+              <w:pStyle w:val="Normal1"/>
+              <w:jc w:val="both"/>
+            </w:pPr>
+            <w:r>
+              <w:t>Le projet de balance de paiement est divisé en 5 sous-projets, 5 « sous-groupes » de projet, 5 projets IHM</w:t>
+            </w:r>
+          </w:p>
+          <w:p>
+            <w:pPr>
+              <w:pStyle w:val="Normal1"/>
+              <w:jc w:val="center"/>
+            </w:pPr>
+            <w:r>
+              <w:t>***</w:t>
+            </w:r>
+          </w:p>
+          <w:p>
+            <w:pPr>
+              <w:pStyle w:val="Normal1"/>
+              <w:jc w:val="both"/>
+            </w:pPr>
+            <w:r>
+              <w:lastRenderedPageBreak/>
+              <w:t>« Au sein d’une équipe de 3 personnes sur des activités dédiées à la détention de titres OPCVM, j’ai travaillé en tant que développeur ASP.Net MVC (</w:t>
+            </w:r>
+            <w:proofErr w:type="spellStart"/>
+            <w:r>
+              <w:t>WebPage</w:t>
+            </w:r>
+            <w:proofErr w:type="spellEnd"/>
+            <w:r>
+              <w:t xml:space="preserve">) ». </w:t>
+            </w:r>
+          </w:p>
+          <w:p>
+            <w:pPr>
+              <w:pStyle w:val="Normal1"/>
+              <w:jc w:val="center"/>
+            </w:pPr>
+            <w:r>
+              <w:t>***</w:t>
+            </w:r>
+          </w:p>
+          <w:p>
+            <w:pPr>
+              <w:pStyle w:val="Normal1"/>
+              <w:jc w:val="both"/>
+            </w:pPr>
+            <w:r>
+              <w:t>« Au sein d’une équipe de 3 personnes sur des activités dédiées au référencement de titres, j’ai travaillé en tant que développeur ASP.Net MVC (</w:t>
+            </w:r>
+            <w:proofErr w:type="spellStart"/>
+            <w:r>
+              <w:t>WebPage</w:t>
+            </w:r>
+            <w:proofErr w:type="spellEnd"/>
+            <w:r>
+              <w:t>), MSBI (IS) ».</w:t>
+            </w:r>
+          </w:p>
+          <w:p>
+            <w:pPr>
+              <w:pStyle w:val="Normal1"/>
+              <w:jc w:val="both"/>
+            </w:pPr>
+          </w:p>
+          <w:p>
+            <w:pPr>
+              <w:pStyle w:val="Normal1"/>
+              <w:jc w:val="both"/>
+              <w:rPr>
+                <w:i/>
+              </w:rPr>
+            </w:pPr>
+            <w:r>
+              <w:rPr>
+                <w:i/>
+              </w:rPr>
+              <w:t xml:space="preserve">Outils : </w:t>
+            </w:r>
+            <w:proofErr w:type="spellStart"/>
+            <w:r>
+              <w:rPr>
+                <w:i/>
+              </w:rPr>
+              <w:t>Sql</w:t>
+            </w:r>
+            <w:proofErr w:type="spellEnd"/>
+            <w:r>
+              <w:rPr>
+                <w:i/>
+              </w:rPr>
+              <w:t xml:space="preserve"> Server 2008 R2, SSIS, SSAS, C# 4.5, Asp.Net, Asp.Net </w:t>
+            </w:r>
+            <w:proofErr w:type="spellStart"/>
+            <w:r>
+              <w:rPr>
+                <w:i/>
+              </w:rPr>
+              <w:t>Mvc</w:t>
+            </w:r>
+            <w:proofErr w:type="spellEnd"/>
+            <w:r>
+              <w:rPr>
+                <w:i/>
+              </w:rPr>
+              <w:t xml:space="preserve">, </w:t>
+            </w:r>
+            <w:proofErr w:type="spellStart"/>
+            <w:r>
+              <w:rPr>
+                <w:i/>
+              </w:rPr>
+              <w:t>Vsto</w:t>
+            </w:r>
+            <w:proofErr w:type="spellEnd"/>
+            <w:r>
+              <w:rPr>
+                <w:i/>
+              </w:rPr>
+              <w:t xml:space="preserve">, TFS, Kanban, IIS, </w:t>
+            </w:r>
+            <w:proofErr w:type="spellStart"/>
+            <w:r>
+              <w:rPr>
+                <w:i/>
+              </w:rPr>
+              <w:t>Uml</w:t>
+            </w:r>
+            <w:proofErr w:type="spellEnd"/>
           </w:p>
           <w:p>
             <w:pPr>
@@ -2169,49 +2896,67 @@
                 <w:szCs w:val="24"/>
               </w:rPr>
             </w:pPr>
-            <w:bookmarkStart w:id="19" w:name="_5j7gid1e8nib" w:colFirst="0" w:colLast="0"/>
-            <w:bookmarkEnd w:id="19"/>
-            <w:r>
-              <w:t xml:space="preserve">Itron, </w:t>
-            </w:r>
-            <w:r>
-              <w:rPr>
-                <w:b w:val="0"/>
-              </w:rPr>
-              <w:t xml:space="preserve">Poitier, France — </w:t>
-            </w:r>
-            <w:r>
-              <w:rPr>
-                <w:b w:val="0"/>
-                <w:i/>
-              </w:rPr>
-              <w:t xml:space="preserve">Ingénieur D’Etudes Et </w:t>
-            </w:r>
-            <w:r>
-              <w:rPr>
-                <w:b w:val="0"/>
-                <w:i/>
-              </w:rPr>
-              <w:t>Développements</w:t>
-            </w:r>
+            <w:bookmarkStart w:id="13" w:name="_w59ts9ny9hlz" w:colFirst="0" w:colLast="0"/>
+            <w:bookmarkEnd w:id="13"/>
+            <w:r>
+              <w:t xml:space="preserve">Credit Agricole CIB, </w:t>
+            </w:r>
+            <w:r>
+              <w:rPr>
+                <w:b w:val="0"/>
+              </w:rPr>
+              <w:t xml:space="preserve">Paris La Défense, France — </w:t>
+            </w:r>
+            <w:r>
+              <w:rPr>
+                <w:b w:val="0"/>
+                <w:i/>
+              </w:rPr>
+              <w:t xml:space="preserve">Spécialiste .Net, </w:t>
+            </w:r>
+            <w:proofErr w:type="spellStart"/>
+            <w:r>
+              <w:rPr>
+                <w:b w:val="0"/>
+                <w:i/>
+              </w:rPr>
+              <w:t>Winform</w:t>
+            </w:r>
+            <w:proofErr w:type="spellEnd"/>
+            <w:r>
+              <w:rPr>
+                <w:b w:val="0"/>
+                <w:i/>
+              </w:rPr>
+              <w:t xml:space="preserve">, </w:t>
+            </w:r>
+            <w:proofErr w:type="spellStart"/>
+            <w:r>
+              <w:rPr>
+                <w:b w:val="0"/>
+                <w:i/>
+              </w:rPr>
+              <w:t>Webform</w:t>
+            </w:r>
+            <w:proofErr w:type="spellEnd"/>
           </w:p>
           <w:p>
             <w:pPr>
               <w:pStyle w:val="Heading3"/>
             </w:pPr>
-            <w:bookmarkStart w:id="20" w:name="_8zsdxuqzywaf" w:colFirst="0" w:colLast="0"/>
-            <w:bookmarkEnd w:id="20"/>
-            <w:r>
-              <w:t>01-</w:t>
-            </w:r>
-            <w:r>
-              <w:t xml:space="preserve"> 2009 À </w:t>
-            </w:r>
-            <w:r>
-              <w:t>05-</w:t>
-            </w:r>
-            <w:r>
-              <w:t xml:space="preserve"> 2009</w:t>
+            <w:bookmarkStart w:id="14" w:name="_e2h4ahnrdm0p" w:colFirst="0" w:colLast="0"/>
+            <w:bookmarkEnd w:id="14"/>
+            <w:r>
+              <w:t>07-</w:t>
+            </w:r>
+            <w:r>
+              <w:t xml:space="preserve">2011 À </w:t>
+            </w:r>
+            <w:r>
+              <w:t>12-</w:t>
+            </w:r>
+            <w:r>
+              <w:t>2012</w:t>
             </w:r>
           </w:p>
           <w:p>
@@ -2220,7 +2965,7 @@
               <w:jc w:val="both"/>
             </w:pPr>
             <w:r>
-              <w:t>« Au sein d’une équipe de 4 personnes j’ai travaillé dans le développement d'une application de configuration et de maintenance de compteurs électriques industriels et domestiques ».</w:t>
+              <w:t>« Au sein d’une équipe de 3 personnes sur des activités dédiées au risque de contrepartie, j’ai travaillé autour de l’intégration des données de transaction, leur mise en forme et leur livraison aux équipes RISK via un client lourd développé par mes soins ».</w:t>
             </w:r>
           </w:p>
           <w:p>
@@ -2229,182 +2974,10 @@
               <w:jc w:val="both"/>
               <w:rPr>
                 <w:i/>
-              </w:rPr>
-            </w:pPr>
-            <w:r>
-              <w:rPr>
-                <w:b/>
-                <w:bCs/>
-                <w:iCs/>
-              </w:rPr>
-              <w:t>Outils :</w:t>
-            </w:r>
-            <w:r>
-              <w:rPr>
-                <w:i/>
-              </w:rPr>
-              <w:t xml:space="preserve"> </w:t>
-            </w:r>
-            <w:r>
-              <w:rPr>
-                <w:i/>
-              </w:rPr>
-              <w:t>C# 3.5, Infragistics 8.2, Xml, Visual Source Safe</w:t>
-            </w:r>
-          </w:p>
-          <w:p>
-            <w:pPr>
-              <w:pStyle w:val="Heading2"/>
-              <w:rPr>
-                <w:b w:val="0"/>
-                <w:i/>
-                <w:sz w:val="24"/>
-                <w:szCs w:val="24"/>
-              </w:rPr>
-            </w:pPr>
-            <w:bookmarkStart w:id="21" w:name="_e6vvh9w3q232" w:colFirst="0" w:colLast="0"/>
-            <w:bookmarkEnd w:id="21"/>
-            <w:r>
-              <w:t xml:space="preserve">Newedge Group, </w:t>
-            </w:r>
-            <w:r>
-              <w:rPr>
-                <w:b w:val="0"/>
-              </w:rPr>
-              <w:t xml:space="preserve">Paris, France — </w:t>
-            </w:r>
-            <w:r>
-              <w:rPr>
-                <w:b w:val="0"/>
-                <w:i/>
-              </w:rPr>
-              <w:t>Administrateur/Développeur D’Applications</w:t>
-            </w:r>
-          </w:p>
-          <w:p>
-            <w:pPr>
-              <w:pStyle w:val="Heading3"/>
-            </w:pPr>
-            <w:bookmarkStart w:id="22" w:name="_mg3o7gezmsy4" w:colFirst="0" w:colLast="0"/>
-            <w:bookmarkEnd w:id="22"/>
-            <w:r>
-              <w:t>08-</w:t>
-            </w:r>
-            <w:r>
-              <w:t xml:space="preserve"> 2007 À </w:t>
-            </w:r>
-            <w:r>
-              <w:t>12-</w:t>
-            </w:r>
-            <w:r>
-              <w:t xml:space="preserve"> 2008</w:t>
-            </w:r>
-          </w:p>
-          <w:p>
-            <w:pPr>
-              <w:pStyle w:val="Normal1"/>
-              <w:jc w:val="both"/>
-            </w:pPr>
-            <w:r>
-              <w:t>Au sein d’une équipe de 2 personnes, j’ai réalisé l’intégration et le développement d’applications, l’administration de base de données, l’administration d’un serveur CRYSTAL REPORT XI et fait du suivi d’exploitation.</w:t>
-            </w:r>
-          </w:p>
-          <w:p>
-            <w:pPr>
-              <w:pStyle w:val="Normal1"/>
-              <w:jc w:val="both"/>
-              <w:rPr>
-                <w:i/>
-              </w:rPr>
-            </w:pPr>
-            <w:r>
-              <w:rPr>
-                <w:b/>
-                <w:bCs/>
-                <w:iCs/>
-              </w:rPr>
-              <w:lastRenderedPageBreak/>
-              <w:t>Outils :</w:t>
-            </w:r>
-            <w:r>
-              <w:rPr>
-                <w:i/>
-              </w:rPr>
-              <w:t xml:space="preserve"> </w:t>
-            </w:r>
-            <w:r>
-              <w:rPr>
-                <w:i/>
-              </w:rPr>
-              <w:t>Apache Tomcat, Iis, MS Sql Server 2005, C# 2.0, Asp.Net 2.0, Crystal Report Xi, Visual Source Safe</w:t>
-            </w:r>
-          </w:p>
-          <w:p>
-            <w:pPr>
-              <w:pStyle w:val="Heading2"/>
-              <w:rPr>
-                <w:b w:val="0"/>
-                <w:i/>
-                <w:sz w:val="24"/>
-                <w:szCs w:val="24"/>
-              </w:rPr>
-            </w:pPr>
-            <w:bookmarkStart w:id="23" w:name="_apygrkqs21wb" w:colFirst="0" w:colLast="0"/>
-            <w:bookmarkEnd w:id="23"/>
-            <w:r>
-              <w:t xml:space="preserve">C-Design Fashion, </w:t>
-            </w:r>
-            <w:r>
-              <w:rPr>
-                <w:b w:val="0"/>
-              </w:rPr>
-              <w:t xml:space="preserve">Paris, France — </w:t>
-            </w:r>
-            <w:r>
-              <w:rPr>
-                <w:b w:val="0"/>
-                <w:i/>
-              </w:rPr>
-              <w:t>Ingénieur D'Études</w:t>
-            </w:r>
-          </w:p>
-          <w:p>
-            <w:pPr>
-              <w:pStyle w:val="Heading3"/>
-            </w:pPr>
-            <w:bookmarkStart w:id="24" w:name="_8fhy62zbtxbw" w:colFirst="0" w:colLast="0"/>
-            <w:bookmarkEnd w:id="24"/>
-            <w:r>
-              <w:t>03-</w:t>
-            </w:r>
-            <w:r>
-              <w:t xml:space="preserve"> 2006 À </w:t>
-            </w:r>
-            <w:r>
-              <w:t>08-</w:t>
-            </w:r>
-            <w:r>
-              <w:t xml:space="preserve"> 2007</w:t>
-            </w:r>
-          </w:p>
-          <w:p>
-            <w:pPr>
-              <w:pStyle w:val="Normal1"/>
-              <w:jc w:val="both"/>
-            </w:pPr>
-            <w:r>
-              <w:t>« Au sein d’une équipe de 2 personnes, j’ai développé d’un logiciel de gestion de produit (PDM) et d’un logiciel de WorkFlow pour le suivi de lancement de production »</w:t>
-            </w:r>
-          </w:p>
-          <w:p>
-            <w:pPr>
-              <w:pStyle w:val="Normal1"/>
-              <w:jc w:val="both"/>
-              <w:rPr>
-                <w:i/>
                 <w:lang w:val="en-US"/>
               </w:rPr>
             </w:pPr>
+            <w:proofErr w:type="spellStart"/>
             <w:r>
               <w:rPr>
                 <w:b/>
@@ -2412,13 +2985,825 @@
                 <w:iCs/>
                 <w:lang w:val="en-US"/>
               </w:rPr>
+              <w:t>Outils</w:t>
+            </w:r>
+            <w:proofErr w:type="spellEnd"/>
+            <w:r>
+              <w:rPr>
+                <w:b/>
+                <w:bCs/>
+                <w:iCs/>
+                <w:lang w:val="en-US"/>
+              </w:rPr>
+              <w:t>:</w:t>
+            </w:r>
+            <w:r>
+              <w:rPr>
+                <w:i/>
+                <w:lang w:val="en-US"/>
+              </w:rPr>
+              <w:t xml:space="preserve"> </w:t>
+            </w:r>
+            <w:r>
+              <w:rPr>
+                <w:i/>
+                <w:lang w:val="en-US"/>
+              </w:rPr>
+              <w:t xml:space="preserve">C# 3.5, </w:t>
+            </w:r>
+            <w:proofErr w:type="spellStart"/>
+            <w:r>
+              <w:rPr>
+                <w:i/>
+                <w:lang w:val="en-US"/>
+              </w:rPr>
+              <w:t>Winform</w:t>
+            </w:r>
+            <w:proofErr w:type="spellEnd"/>
+            <w:r>
+              <w:rPr>
+                <w:i/>
+                <w:lang w:val="en-US"/>
+              </w:rPr>
+              <w:t xml:space="preserve">, Asp.Net, </w:t>
+            </w:r>
+            <w:proofErr w:type="spellStart"/>
+            <w:r>
+              <w:rPr>
+                <w:i/>
+                <w:lang w:val="en-US"/>
+              </w:rPr>
+              <w:t>Sql</w:t>
+            </w:r>
+            <w:proofErr w:type="spellEnd"/>
+            <w:r>
+              <w:rPr>
+                <w:i/>
+                <w:lang w:val="en-US"/>
+              </w:rPr>
+              <w:t xml:space="preserve"> Server 2008, </w:t>
+            </w:r>
+            <w:r>
+              <w:rPr>
+                <w:i/>
+                <w:lang w:val="en-US"/>
+              </w:rPr>
+              <w:t>SSIS</w:t>
+            </w:r>
+            <w:r>
+              <w:rPr>
+                <w:i/>
+                <w:lang w:val="en-US"/>
+              </w:rPr>
+              <w:t>, S</w:t>
+            </w:r>
+            <w:r>
+              <w:rPr>
+                <w:i/>
+                <w:lang w:val="en-US"/>
+              </w:rPr>
+              <w:t>SAS</w:t>
+            </w:r>
+            <w:r>
+              <w:rPr>
+                <w:i/>
+                <w:lang w:val="en-US"/>
+              </w:rPr>
+              <w:t xml:space="preserve">, </w:t>
+            </w:r>
+            <w:proofErr w:type="spellStart"/>
+            <w:r>
+              <w:rPr>
+                <w:i/>
+                <w:lang w:val="en-US"/>
+              </w:rPr>
+              <w:t>Uml</w:t>
+            </w:r>
+            <w:proofErr w:type="spellEnd"/>
+            <w:r>
+              <w:rPr>
+                <w:i/>
+                <w:lang w:val="en-US"/>
+              </w:rPr>
+              <w:t xml:space="preserve">, </w:t>
+            </w:r>
+            <w:proofErr w:type="spellStart"/>
+            <w:r>
+              <w:rPr>
+                <w:i/>
+                <w:lang w:val="en-US"/>
+              </w:rPr>
+              <w:t>Iis</w:t>
+            </w:r>
+            <w:proofErr w:type="spellEnd"/>
+            <w:r>
+              <w:rPr>
+                <w:i/>
+                <w:lang w:val="en-US"/>
+              </w:rPr>
+              <w:t>, Visual Source Safe, Kanban</w:t>
+            </w:r>
+          </w:p>
+          <w:p>
+            <w:pPr>
+              <w:pStyle w:val="Heading2"/>
+              <w:rPr>
+                <w:b w:val="0"/>
+                <w:i/>
+                <w:sz w:val="24"/>
+                <w:szCs w:val="24"/>
+              </w:rPr>
+            </w:pPr>
+            <w:bookmarkStart w:id="15" w:name="_upyz7uuvdlga" w:colFirst="0" w:colLast="0"/>
+            <w:bookmarkEnd w:id="15"/>
+            <w:r>
+              <w:t xml:space="preserve">Société Générale CIB, </w:t>
+            </w:r>
+            <w:r>
+              <w:rPr>
+                <w:b w:val="0"/>
+              </w:rPr>
+              <w:t xml:space="preserve">Paris, France — </w:t>
+            </w:r>
+            <w:r>
+              <w:rPr>
+                <w:b w:val="0"/>
+                <w:i/>
+              </w:rPr>
+              <w:t xml:space="preserve">Spécialiste .Net, Services Windows, </w:t>
+            </w:r>
+            <w:proofErr w:type="spellStart"/>
+            <w:r>
+              <w:rPr>
+                <w:b w:val="0"/>
+                <w:i/>
+              </w:rPr>
+              <w:t>Wcf</w:t>
+            </w:r>
+            <w:proofErr w:type="spellEnd"/>
+          </w:p>
+          <w:p>
+            <w:pPr>
+              <w:pStyle w:val="Heading3"/>
+            </w:pPr>
+            <w:bookmarkStart w:id="16" w:name="_ineb7jsoq8cu" w:colFirst="0" w:colLast="0"/>
+            <w:bookmarkEnd w:id="16"/>
+            <w:r>
+              <w:t>07-</w:t>
+            </w:r>
+            <w:r>
+              <w:t xml:space="preserve">2010 À </w:t>
+            </w:r>
+            <w:r>
+              <w:t>06-</w:t>
+            </w:r>
+            <w:r>
+              <w:t>2011</w:t>
+            </w:r>
+          </w:p>
+          <w:p>
+            <w:pPr>
+              <w:pStyle w:val="Normal1"/>
+              <w:jc w:val="both"/>
+            </w:pPr>
+            <w:r>
+              <w:t>« Au sein d’une équipe de 5 personnes (ATG) sur des activités dédiées au marché américain et notamment aux bonds gouvernementaux américains (GOVIES). Projet pilote SCRUM au sein de l’équipe Distribution Platform ».</w:t>
+            </w:r>
+          </w:p>
+          <w:p>
+            <w:pPr>
+              <w:pStyle w:val="Normal1"/>
+              <w:jc w:val="both"/>
+              <w:rPr>
+                <w:i/>
+              </w:rPr>
+            </w:pPr>
+            <w:r>
+              <w:rPr>
+                <w:b/>
+                <w:bCs/>
+                <w:iCs/>
+              </w:rPr>
               <w:t>Outils :</w:t>
             </w:r>
             <w:r>
               <w:rPr>
                 <w:i/>
+              </w:rPr>
+              <w:t xml:space="preserve"> </w:t>
+            </w:r>
+            <w:proofErr w:type="spellStart"/>
+            <w:r>
+              <w:rPr>
+                <w:i/>
+              </w:rPr>
+              <w:t>Uml</w:t>
+            </w:r>
+            <w:proofErr w:type="spellEnd"/>
+            <w:r>
+              <w:rPr>
+                <w:i/>
+              </w:rPr>
+              <w:t xml:space="preserve">, IIS, Oracle 10i, C# 3.5, </w:t>
+            </w:r>
+            <w:proofErr w:type="spellStart"/>
+            <w:r>
+              <w:rPr>
+                <w:i/>
+              </w:rPr>
+              <w:t>Wcf</w:t>
+            </w:r>
+            <w:proofErr w:type="spellEnd"/>
+            <w:r>
+              <w:rPr>
+                <w:i/>
+              </w:rPr>
+              <w:t xml:space="preserve">, Xml, Tibco Rdv, Ion, </w:t>
+            </w:r>
+            <w:proofErr w:type="spellStart"/>
+            <w:r>
+              <w:rPr>
+                <w:i/>
+              </w:rPr>
+              <w:t>Tradeweb</w:t>
+            </w:r>
+            <w:proofErr w:type="spellEnd"/>
+            <w:r>
+              <w:rPr>
+                <w:i/>
+              </w:rPr>
+              <w:t xml:space="preserve">, Bloomberg, </w:t>
+            </w:r>
+            <w:proofErr w:type="spellStart"/>
+            <w:r>
+              <w:rPr>
+                <w:i/>
+              </w:rPr>
+              <w:t>Marketaxess</w:t>
+            </w:r>
+            <w:proofErr w:type="spellEnd"/>
+            <w:r>
+              <w:rPr>
+                <w:i/>
+              </w:rPr>
+              <w:t xml:space="preserve">, </w:t>
+            </w:r>
+            <w:proofErr w:type="spellStart"/>
+            <w:r>
+              <w:rPr>
+                <w:i/>
+              </w:rPr>
+              <w:t>Clearcase</w:t>
+            </w:r>
+            <w:proofErr w:type="spellEnd"/>
+            <w:r>
+              <w:rPr>
+                <w:i/>
+              </w:rPr>
+              <w:t xml:space="preserve">, </w:t>
+            </w:r>
+            <w:proofErr w:type="spellStart"/>
+            <w:r>
+              <w:rPr>
+                <w:i/>
+              </w:rPr>
+              <w:t>Svn</w:t>
+            </w:r>
+            <w:proofErr w:type="spellEnd"/>
+            <w:r>
+              <w:rPr>
+                <w:i/>
+              </w:rPr>
+              <w:t xml:space="preserve">, </w:t>
+            </w:r>
+            <w:proofErr w:type="spellStart"/>
+            <w:r>
+              <w:rPr>
+                <w:i/>
+              </w:rPr>
+              <w:t>Cruisecontrol</w:t>
+            </w:r>
+            <w:proofErr w:type="spellEnd"/>
+            <w:r>
+              <w:rPr>
+                <w:i/>
+              </w:rPr>
+              <w:t>, Scrum (</w:t>
+            </w:r>
+            <w:proofErr w:type="spellStart"/>
+            <w:r>
+              <w:rPr>
+                <w:i/>
+              </w:rPr>
+              <w:t>Xp</w:t>
+            </w:r>
+            <w:proofErr w:type="spellEnd"/>
+            <w:r>
+              <w:rPr>
+                <w:i/>
+              </w:rPr>
+              <w:t>)</w:t>
+            </w:r>
+          </w:p>
+          <w:p>
+            <w:pPr>
+              <w:pStyle w:val="Heading2"/>
+              <w:rPr>
+                <w:b w:val="0"/>
+                <w:i/>
+                <w:sz w:val="24"/>
+                <w:szCs w:val="24"/>
+              </w:rPr>
+            </w:pPr>
+            <w:bookmarkStart w:id="17" w:name="_ktx5a3vhggd" w:colFirst="0" w:colLast="0"/>
+            <w:bookmarkEnd w:id="17"/>
+            <w:r>
+              <w:t xml:space="preserve">Natixis, </w:t>
+            </w:r>
+            <w:r>
+              <w:rPr>
+                <w:b w:val="0"/>
+              </w:rPr>
+              <w:t xml:space="preserve">Paris, France — </w:t>
+            </w:r>
+            <w:r>
+              <w:rPr>
+                <w:b w:val="0"/>
+                <w:i/>
+              </w:rPr>
+              <w:t xml:space="preserve">Ingénieur D’Etudes Et Développements, </w:t>
+            </w:r>
+            <w:proofErr w:type="spellStart"/>
+            <w:r>
+              <w:rPr>
+                <w:b w:val="0"/>
+                <w:i/>
+              </w:rPr>
+              <w:t>Winform</w:t>
+            </w:r>
+            <w:proofErr w:type="spellEnd"/>
+            <w:r>
+              <w:rPr>
+                <w:b w:val="0"/>
+                <w:i/>
+              </w:rPr>
+              <w:t>, Service Windows</w:t>
+            </w:r>
+          </w:p>
+          <w:p>
+            <w:pPr>
+              <w:pStyle w:val="Heading3"/>
+            </w:pPr>
+            <w:bookmarkStart w:id="18" w:name="_35kd2ttstjvi" w:colFirst="0" w:colLast="0"/>
+            <w:bookmarkEnd w:id="18"/>
+            <w:r>
+              <w:t>06-</w:t>
+            </w:r>
+            <w:r>
+              <w:t xml:space="preserve"> 2009 À </w:t>
+            </w:r>
+            <w:r>
+              <w:t>06-</w:t>
+            </w:r>
+            <w:r>
+              <w:t>2010</w:t>
+            </w:r>
+          </w:p>
+          <w:p>
+            <w:pPr>
+              <w:pStyle w:val="Normal1"/>
+              <w:jc w:val="both"/>
+            </w:pPr>
+            <w:r>
+              <w:t>« Au sein d’une équipe de 5 personnes, j’ai fait du développement et de la maintenance d'une synergie d'applications ayant pour objectif la négociation de produits financiers ».</w:t>
+            </w:r>
+          </w:p>
+          <w:p>
+            <w:pPr>
+              <w:pStyle w:val="Normal1"/>
+              <w:jc w:val="both"/>
+              <w:rPr>
+                <w:i/>
+              </w:rPr>
+            </w:pPr>
+            <w:r>
+              <w:rPr>
+                <w:b/>
+                <w:bCs/>
+                <w:iCs/>
+              </w:rPr>
+              <w:t>Outils :</w:t>
+            </w:r>
+            <w:r>
+              <w:rPr>
+                <w:i/>
+              </w:rPr>
+              <w:t xml:space="preserve"> </w:t>
+            </w:r>
+            <w:proofErr w:type="spellStart"/>
+            <w:r>
+              <w:rPr>
+                <w:i/>
+              </w:rPr>
+              <w:t>Uml</w:t>
+            </w:r>
+            <w:proofErr w:type="spellEnd"/>
+            <w:r>
+              <w:rPr>
+                <w:i/>
+              </w:rPr>
+              <w:t xml:space="preserve">, IIS, Sybase Ase </w:t>
+            </w:r>
+            <w:proofErr w:type="spellStart"/>
+            <w:r>
+              <w:rPr>
+                <w:i/>
+              </w:rPr>
+              <w:t>Sql</w:t>
+            </w:r>
+            <w:proofErr w:type="spellEnd"/>
+            <w:r>
+              <w:rPr>
+                <w:i/>
+              </w:rPr>
+              <w:t xml:space="preserve">, C# 3.5, Webservices, Xml, Microsoft Message Queuing, Tibco Rdv, </w:t>
+            </w:r>
+            <w:proofErr w:type="spellStart"/>
+            <w:r>
+              <w:rPr>
+                <w:i/>
+              </w:rPr>
+              <w:t>Infragistics</w:t>
+            </w:r>
+            <w:proofErr w:type="spellEnd"/>
+            <w:r>
+              <w:rPr>
+                <w:i/>
+              </w:rPr>
+              <w:t xml:space="preserve"> 9.0, </w:t>
+            </w:r>
+            <w:proofErr w:type="spellStart"/>
+            <w:r>
+              <w:rPr>
+                <w:i/>
+              </w:rPr>
+              <w:t>Datasynapse</w:t>
+            </w:r>
+            <w:proofErr w:type="spellEnd"/>
+            <w:r>
+              <w:rPr>
+                <w:i/>
+              </w:rPr>
+              <w:t xml:space="preserve"> </w:t>
+            </w:r>
+            <w:proofErr w:type="spellStart"/>
+            <w:r>
+              <w:rPr>
+                <w:i/>
+              </w:rPr>
+              <w:t>Gridserver</w:t>
+            </w:r>
+            <w:proofErr w:type="spellEnd"/>
+            <w:r>
+              <w:rPr>
+                <w:i/>
+              </w:rPr>
+              <w:t>, Synergie</w:t>
+            </w:r>
+          </w:p>
+          <w:p>
+            <w:pPr>
+              <w:pStyle w:val="Heading2"/>
+              <w:rPr>
+                <w:b w:val="0"/>
+                <w:i/>
+                <w:sz w:val="24"/>
+                <w:szCs w:val="24"/>
+              </w:rPr>
+            </w:pPr>
+            <w:bookmarkStart w:id="19" w:name="_5j7gid1e8nib" w:colFirst="0" w:colLast="0"/>
+            <w:bookmarkEnd w:id="19"/>
+            <w:proofErr w:type="spellStart"/>
+            <w:r>
+              <w:lastRenderedPageBreak/>
+              <w:t>Itron</w:t>
+            </w:r>
+            <w:proofErr w:type="spellEnd"/>
+            <w:r>
+              <w:t xml:space="preserve">, </w:t>
+            </w:r>
+            <w:r>
+              <w:rPr>
+                <w:b w:val="0"/>
+              </w:rPr>
+              <w:t xml:space="preserve">Poitier, France — </w:t>
+            </w:r>
+            <w:r>
+              <w:rPr>
+                <w:b w:val="0"/>
+                <w:i/>
+              </w:rPr>
+              <w:t xml:space="preserve">Ingénieur D’Etudes Et </w:t>
+            </w:r>
+            <w:r>
+              <w:rPr>
+                <w:b w:val="0"/>
+                <w:i/>
+              </w:rPr>
+              <w:t>Développements</w:t>
+            </w:r>
+          </w:p>
+          <w:p>
+            <w:pPr>
+              <w:pStyle w:val="Heading3"/>
+            </w:pPr>
+            <w:bookmarkStart w:id="20" w:name="_8zsdxuqzywaf" w:colFirst="0" w:colLast="0"/>
+            <w:bookmarkEnd w:id="20"/>
+            <w:r>
+              <w:t>01-</w:t>
+            </w:r>
+            <w:r>
+              <w:t xml:space="preserve"> 2009 À </w:t>
+            </w:r>
+            <w:r>
+              <w:t>05-</w:t>
+            </w:r>
+            <w:r>
+              <w:t xml:space="preserve"> 2009</w:t>
+            </w:r>
+          </w:p>
+          <w:p>
+            <w:pPr>
+              <w:pStyle w:val="Normal1"/>
+              <w:jc w:val="both"/>
+            </w:pPr>
+            <w:r>
+              <w:t>« Au sein d’une équipe de 4 personnes j’ai travaillé dans le développement d'une application de configuration et de maintenance de compteurs électriques industriels et domestiques ».</w:t>
+            </w:r>
+          </w:p>
+          <w:p>
+            <w:pPr>
+              <w:pStyle w:val="Normal1"/>
+              <w:jc w:val="both"/>
+              <w:rPr>
+                <w:i/>
+              </w:rPr>
+            </w:pPr>
+            <w:r>
+              <w:rPr>
+                <w:b/>
+                <w:bCs/>
+                <w:iCs/>
+              </w:rPr>
+              <w:t>Outils :</w:t>
+            </w:r>
+            <w:r>
+              <w:rPr>
+                <w:i/>
+              </w:rPr>
+              <w:t xml:space="preserve"> </w:t>
+            </w:r>
+            <w:r>
+              <w:rPr>
+                <w:i/>
+              </w:rPr>
+              <w:t xml:space="preserve">C# 3.5, </w:t>
+            </w:r>
+            <w:proofErr w:type="spellStart"/>
+            <w:r>
+              <w:rPr>
+                <w:i/>
+              </w:rPr>
+              <w:t>Infragistics</w:t>
+            </w:r>
+            <w:proofErr w:type="spellEnd"/>
+            <w:r>
+              <w:rPr>
+                <w:i/>
+              </w:rPr>
+              <w:t xml:space="preserve"> 8.2, Xml, Visual Source Safe</w:t>
+            </w:r>
+          </w:p>
+          <w:p>
+            <w:pPr>
+              <w:pStyle w:val="Heading2"/>
+              <w:rPr>
+                <w:b w:val="0"/>
+                <w:i/>
+                <w:sz w:val="24"/>
+                <w:szCs w:val="24"/>
+              </w:rPr>
+            </w:pPr>
+            <w:bookmarkStart w:id="21" w:name="_e6vvh9w3q232" w:colFirst="0" w:colLast="0"/>
+            <w:bookmarkEnd w:id="21"/>
+            <w:proofErr w:type="spellStart"/>
+            <w:r>
+              <w:t>Newedge</w:t>
+            </w:r>
+            <w:proofErr w:type="spellEnd"/>
+            <w:r>
+              <w:t xml:space="preserve"> Group, </w:t>
+            </w:r>
+            <w:r>
+              <w:rPr>
+                <w:b w:val="0"/>
+              </w:rPr>
+              <w:t xml:space="preserve">Paris, France — </w:t>
+            </w:r>
+            <w:r>
+              <w:rPr>
+                <w:b w:val="0"/>
+                <w:i/>
+              </w:rPr>
+              <w:t>Administrateur/Développeur D’Applications</w:t>
+            </w:r>
+          </w:p>
+          <w:p>
+            <w:pPr>
+              <w:pStyle w:val="Heading3"/>
+            </w:pPr>
+            <w:bookmarkStart w:id="22" w:name="_mg3o7gezmsy4" w:colFirst="0" w:colLast="0"/>
+            <w:bookmarkEnd w:id="22"/>
+            <w:r>
+              <w:t>08-</w:t>
+            </w:r>
+            <w:r>
+              <w:t xml:space="preserve"> 2007 À </w:t>
+            </w:r>
+            <w:r>
+              <w:t>12-</w:t>
+            </w:r>
+            <w:r>
+              <w:t xml:space="preserve"> 2008</w:t>
+            </w:r>
+          </w:p>
+          <w:p>
+            <w:pPr>
+              <w:pStyle w:val="Normal1"/>
+              <w:jc w:val="both"/>
+            </w:pPr>
+            <w:r>
+              <w:t>Au sein d’une équipe de 2 personnes, j’ai réalisé l’intégration et le développement d’applications, l’administration de base de données, l’administration d’un serveur CRYSTAL REPORT XI et fait du suivi d’exploitation.</w:t>
+            </w:r>
+          </w:p>
+          <w:p>
+            <w:pPr>
+              <w:pStyle w:val="Normal1"/>
+              <w:jc w:val="both"/>
+              <w:rPr>
+                <w:i/>
+              </w:rPr>
+            </w:pPr>
+            <w:r>
+              <w:rPr>
+                <w:b/>
+                <w:bCs/>
+                <w:iCs/>
+              </w:rPr>
+              <w:t>Outils :</w:t>
+            </w:r>
+            <w:r>
+              <w:rPr>
+                <w:i/>
+              </w:rPr>
+              <w:t xml:space="preserve"> </w:t>
+            </w:r>
+            <w:r>
+              <w:rPr>
+                <w:i/>
+              </w:rPr>
+              <w:t xml:space="preserve">Apache Tomcat, </w:t>
+            </w:r>
+            <w:proofErr w:type="spellStart"/>
+            <w:r>
+              <w:rPr>
+                <w:i/>
+              </w:rPr>
+              <w:t>Iis</w:t>
+            </w:r>
+            <w:proofErr w:type="spellEnd"/>
+            <w:r>
+              <w:rPr>
+                <w:i/>
+              </w:rPr>
+              <w:t xml:space="preserve">, MS </w:t>
+            </w:r>
+            <w:proofErr w:type="spellStart"/>
+            <w:r>
+              <w:rPr>
+                <w:i/>
+              </w:rPr>
+              <w:t>Sql</w:t>
+            </w:r>
+            <w:proofErr w:type="spellEnd"/>
+            <w:r>
+              <w:rPr>
+                <w:i/>
+              </w:rPr>
+              <w:t xml:space="preserve"> Server 2005, C# 2.0, Asp.Net 2.0, Crystal Report Xi, Visual Source Safe</w:t>
+            </w:r>
+          </w:p>
+          <w:p>
+            <w:pPr>
+              <w:pStyle w:val="Heading2"/>
+              <w:rPr>
+                <w:b w:val="0"/>
+                <w:i/>
+                <w:sz w:val="24"/>
+                <w:szCs w:val="24"/>
+              </w:rPr>
+            </w:pPr>
+            <w:bookmarkStart w:id="23" w:name="_apygrkqs21wb" w:colFirst="0" w:colLast="0"/>
+            <w:bookmarkEnd w:id="23"/>
+            <w:r>
+              <w:t xml:space="preserve">C-Design Fashion, </w:t>
+            </w:r>
+            <w:r>
+              <w:rPr>
+                <w:b w:val="0"/>
+              </w:rPr>
+              <w:t xml:space="preserve">Paris, France — </w:t>
+            </w:r>
+            <w:r>
+              <w:rPr>
+                <w:b w:val="0"/>
+                <w:i/>
+              </w:rPr>
+              <w:t>Ingénieur D'Études</w:t>
+            </w:r>
+          </w:p>
+          <w:p>
+            <w:pPr>
+              <w:pStyle w:val="Heading3"/>
+            </w:pPr>
+            <w:bookmarkStart w:id="24" w:name="_8fhy62zbtxbw" w:colFirst="0" w:colLast="0"/>
+            <w:bookmarkEnd w:id="24"/>
+            <w:r>
+              <w:t>03-</w:t>
+            </w:r>
+            <w:r>
+              <w:t xml:space="preserve"> 2006 À </w:t>
+            </w:r>
+            <w:r>
+              <w:t>08-</w:t>
+            </w:r>
+            <w:r>
+              <w:t xml:space="preserve"> 2007</w:t>
+            </w:r>
+          </w:p>
+          <w:p>
+            <w:pPr>
+              <w:pStyle w:val="Normal1"/>
+              <w:jc w:val="both"/>
+            </w:pPr>
+            <w:r>
+              <w:t xml:space="preserve">« Au sein d’une équipe de 2 personnes, j’ai développé d’un logiciel de gestion de produit (PDM) et d’un logiciel de </w:t>
+            </w:r>
+            <w:proofErr w:type="spellStart"/>
+            <w:r>
+              <w:t>WorkFlow</w:t>
+            </w:r>
+            <w:proofErr w:type="spellEnd"/>
+            <w:r>
+              <w:t xml:space="preserve"> pour le suivi de lancement de production »</w:t>
+            </w:r>
+          </w:p>
+          <w:p>
+            <w:pPr>
+              <w:pStyle w:val="Normal1"/>
+              <w:jc w:val="both"/>
+              <w:rPr>
+                <w:i/>
                 <w:lang w:val="en-US"/>
               </w:rPr>
+            </w:pPr>
+            <w:proofErr w:type="spellStart"/>
+            <w:proofErr w:type="gramStart"/>
+            <w:r>
+              <w:rPr>
+                <w:b/>
+                <w:bCs/>
+                <w:iCs/>
+                <w:lang w:val="en-US"/>
+              </w:rPr>
+              <w:t>Outils</w:t>
+            </w:r>
+            <w:proofErr w:type="spellEnd"/>
+            <w:r>
+              <w:rPr>
+                <w:b/>
+                <w:bCs/>
+                <w:iCs/>
+                <w:lang w:val="en-US"/>
+              </w:rPr>
+              <w:t xml:space="preserve"> :</w:t>
+            </w:r>
+            <w:proofErr w:type="gramEnd"/>
+            <w:r>
+              <w:rPr>
+                <w:i/>
+                <w:lang w:val="en-US"/>
+              </w:rPr>
               <w:t xml:space="preserve"> </w:t>
             </w:r>
             <w:r>
@@ -2426,13 +3811,21 @@
                 <w:i/>
                 <w:lang w:val="en-US"/>
               </w:rPr>
-              <w:t>C#, Asp.Net, 2.0, My</w:t>
-            </w:r>
+              <w:t xml:space="preserve">C#, Asp.Net, 2.0, </w:t>
+            </w:r>
+            <w:proofErr w:type="spellStart"/>
             <w:r>
               <w:rPr>
                 <w:i/>
                 <w:lang w:val="en-US"/>
               </w:rPr>
+              <w:t>My</w:t>
+            </w:r>
+            <w:r>
+              <w:rPr>
+                <w:i/>
+                <w:lang w:val="en-US"/>
+              </w:rPr>
               <w:t>S</w:t>
             </w:r>
             <w:r>
@@ -2440,7 +3833,31 @@
                 <w:i/>
                 <w:lang w:val="en-US"/>
               </w:rPr>
-              <w:t>ql 5, Crystal Report, Merise, Visual Source Safe</w:t>
+              <w:t>ql</w:t>
+            </w:r>
+            <w:proofErr w:type="spellEnd"/>
+            <w:r>
+              <w:rPr>
+                <w:i/>
+                <w:lang w:val="en-US"/>
+              </w:rPr>
+              <w:t xml:space="preserve"> 5, Crystal Report, </w:t>
+            </w:r>
+            <w:proofErr w:type="spellStart"/>
+            <w:r>
+              <w:rPr>
+                <w:i/>
+                <w:lang w:val="en-US"/>
+              </w:rPr>
+              <w:t>Merise</w:t>
+            </w:r>
+            <w:proofErr w:type="spellEnd"/>
+            <w:r>
+              <w:rPr>
+                <w:i/>
+                <w:lang w:val="en-US"/>
+              </w:rPr>
+              <w:t>, Visual Source Safe</w:t>
             </w:r>
           </w:p>
           <w:p>
@@ -2490,8 +3907,13 @@
             </w:pPr>
             <w:bookmarkStart w:id="26" w:name="_6wymnhinx9q5" w:colFirst="0" w:colLast="0"/>
             <w:bookmarkEnd w:id="26"/>
-            <w:r>
-              <w:t xml:space="preserve">Ingesup, </w:t>
+            <w:proofErr w:type="spellStart"/>
+            <w:r>
+              <w:t>Ingesup</w:t>
+            </w:r>
+            <w:proofErr w:type="spellEnd"/>
+            <w:r>
+              <w:t xml:space="preserve">, </w:t>
             </w:r>
             <w:r>
               <w:rPr>
@@ -2671,7 +4093,11 @@
               <w:jc w:val="both"/>
             </w:pPr>
             <w:r>
-              <w:t>Aptitude à maîtriser rapidement de nouveaux packages logiciels et de nouvelles technologies matérielles.</w:t>
+              <w:t xml:space="preserve">Aptitude à maîtriser rapidement de nouveaux packages logiciels et </w:t>
+            </w:r>
+            <w:r>
+              <w:lastRenderedPageBreak/>
+              <w:t>de nouvelles technologies matérielles.</w:t>
             </w:r>
           </w:p>
           <w:p>
@@ -2788,7 +4214,6 @@
             <w:bookmarkStart w:id="36" w:name="_ryzem3l0rkoy" w:colFirst="0" w:colLast="0"/>
             <w:bookmarkEnd w:id="36"/>
             <w:r>
-              <w:lastRenderedPageBreak/>
               <w:t xml:space="preserve">Florian D, </w:t>
             </w:r>
             <w:r>
@@ -2914,31 +4339,120 @@
               <w:rPr>
                 <w:i/>
               </w:rPr>
-              <w:t xml:space="preserve">Reactjs, </w:t>
-            </w:r>
-            <w:r>
-              <w:rPr>
-                <w:i/>
-              </w:rPr>
-              <w:t>SignalR, IndexedDb,</w:t>
+              <w:t xml:space="preserve">AI, Chat GPT, Claude AI, </w:t>
+            </w:r>
+            <w:proofErr w:type="spellStart"/>
+            <w:r>
+              <w:rPr>
+                <w:i/>
+              </w:rPr>
+              <w:t>Reactjs</w:t>
+            </w:r>
+            <w:proofErr w:type="spellEnd"/>
+            <w:r>
+              <w:rPr>
+                <w:i/>
+              </w:rPr>
+              <w:t xml:space="preserve">, </w:t>
+            </w:r>
+            <w:proofErr w:type="spellStart"/>
+            <w:r>
+              <w:rPr>
+                <w:i/>
+              </w:rPr>
+              <w:t>SignalR</w:t>
+            </w:r>
+            <w:proofErr w:type="spellEnd"/>
+            <w:r>
+              <w:rPr>
+                <w:i/>
+              </w:rPr>
+              <w:t xml:space="preserve">, </w:t>
+            </w:r>
+            <w:proofErr w:type="spellStart"/>
+            <w:r>
+              <w:rPr>
+                <w:i/>
+              </w:rPr>
+              <w:t>IndexedDb</w:t>
+            </w:r>
+            <w:proofErr w:type="spellEnd"/>
+            <w:r>
+              <w:rPr>
+                <w:i/>
+              </w:rPr>
+              <w:t>,</w:t>
             </w:r>
             <w:r>
               <w:t xml:space="preserve"> </w:t>
             </w:r>
-            <w:r>
-              <w:t>NodeJs, E</w:t>
+            <w:proofErr w:type="spellStart"/>
+            <w:r>
+              <w:t>NodeJs</w:t>
+            </w:r>
+            <w:proofErr w:type="spellEnd"/>
+            <w:r>
+              <w:t xml:space="preserve">, </w:t>
+            </w:r>
+            <w:proofErr w:type="spellStart"/>
+            <w:r>
+              <w:t>E</w:t>
             </w:r>
             <w:r>
               <w:t>xpress</w:t>
             </w:r>
             <w:r>
-              <w:t>js, VueJs, C#, Rest Api</w:t>
+              <w:t>js</w:t>
+            </w:r>
+            <w:proofErr w:type="spellEnd"/>
+            <w:r>
+              <w:t xml:space="preserve">, </w:t>
+            </w:r>
+            <w:proofErr w:type="spellStart"/>
+            <w:r>
+              <w:t>VueJs</w:t>
+            </w:r>
+            <w:proofErr w:type="spellEnd"/>
+            <w:r>
+              <w:t xml:space="preserve">, C#, </w:t>
+            </w:r>
+            <w:proofErr w:type="spellStart"/>
+            <w:r>
+              <w:t>Rest</w:t>
+            </w:r>
+            <w:proofErr w:type="spellEnd"/>
+            <w:r>
+              <w:t xml:space="preserve"> Api</w:t>
             </w:r>
             <w:r>
               <w:t>,</w:t>
             </w:r>
             <w:r>
-              <w:t xml:space="preserve"> Asp.Net Mvc, Asp.Net, Winform, Javascript, Ajax, Jquery, CSS, Bootstrap</w:t>
+              <w:t xml:space="preserve"> Asp.Net </w:t>
+            </w:r>
+            <w:proofErr w:type="spellStart"/>
+            <w:r>
+              <w:t>Mvc</w:t>
+            </w:r>
+            <w:proofErr w:type="spellEnd"/>
+            <w:r>
+              <w:t xml:space="preserve">, Asp.Net, </w:t>
+            </w:r>
+            <w:proofErr w:type="spellStart"/>
+            <w:r>
+              <w:t>Winform</w:t>
+            </w:r>
+            <w:proofErr w:type="spellEnd"/>
+            <w:r>
+              <w:t xml:space="preserve">, Javascript, Ajax, </w:t>
+            </w:r>
+            <w:proofErr w:type="spellStart"/>
+            <w:r>
+              <w:t>Jquery</w:t>
+            </w:r>
+            <w:proofErr w:type="spellEnd"/>
+            <w:r>
+              <w:t>, CSS, Bootstrap</w:t>
             </w:r>
             <w:r>
               <w:t>, Microsoft Azure</w:t>
@@ -2946,11 +4460,50 @@
             <w:r>
               <w:t xml:space="preserve">, </w:t>
             </w:r>
-            <w:r>
-              <w:t xml:space="preserve">mongodb, </w:t>
-            </w:r>
-            <w:r>
-              <w:t>Sql,T-Sql, Ssis, Ssas, Ssrs, Xml.</w:t>
+            <w:proofErr w:type="spellStart"/>
+            <w:r>
+              <w:t>mongodb</w:t>
+            </w:r>
+            <w:proofErr w:type="spellEnd"/>
+            <w:r>
+              <w:t xml:space="preserve">, </w:t>
+            </w:r>
+            <w:proofErr w:type="spellStart"/>
+            <w:proofErr w:type="gramStart"/>
+            <w:r>
+              <w:t>Sql,T</w:t>
+            </w:r>
+            <w:proofErr w:type="gramEnd"/>
+            <w:r>
+              <w:t>-Sql</w:t>
+            </w:r>
+            <w:proofErr w:type="spellEnd"/>
+            <w:r>
+              <w:t xml:space="preserve">, </w:t>
+            </w:r>
+            <w:proofErr w:type="spellStart"/>
+            <w:r>
+              <w:t>Ssis</w:t>
+            </w:r>
+            <w:proofErr w:type="spellEnd"/>
+            <w:r>
+              <w:t xml:space="preserve">, </w:t>
+            </w:r>
+            <w:proofErr w:type="spellStart"/>
+            <w:r>
+              <w:t>Ssas</w:t>
+            </w:r>
+            <w:proofErr w:type="spellEnd"/>
+            <w:r>
+              <w:t xml:space="preserve">, </w:t>
+            </w:r>
+            <w:proofErr w:type="spellStart"/>
+            <w:r>
+              <w:t>Ssrs</w:t>
+            </w:r>
+            <w:proofErr w:type="spellEnd"/>
+            <w:r>
+              <w:t>, Xml.</w:t>
             </w:r>
           </w:p>
           <w:p>
@@ -2967,11 +4520,47 @@
                 <w:lang w:val="en-US"/>
               </w:rPr>
             </w:pPr>
+            <w:proofErr w:type="spellStart"/>
             <w:r>
               <w:rPr>
                 <w:lang w:val="en-US"/>
               </w:rPr>
-              <w:t>Sql Server, Mysql, Oracle Xi, Sybase (Ase Isql).</w:t>
+              <w:t>Sql</w:t>
+            </w:r>
+            <w:proofErr w:type="spellEnd"/>
+            <w:r>
+              <w:rPr>
+                <w:lang w:val="en-US"/>
+              </w:rPr>
+              <w:t xml:space="preserve"> Server, </w:t>
+            </w:r>
+            <w:proofErr w:type="spellStart"/>
+            <w:r>
+              <w:rPr>
+                <w:lang w:val="en-US"/>
+              </w:rPr>
+              <w:t>Mysql</w:t>
+            </w:r>
+            <w:proofErr w:type="spellEnd"/>
+            <w:r>
+              <w:rPr>
+                <w:lang w:val="en-US"/>
+              </w:rPr>
+              <w:t xml:space="preserve">, Oracle Xi, Sybase (Ase </w:t>
+            </w:r>
+            <w:proofErr w:type="spellStart"/>
+            <w:r>
+              <w:rPr>
+                <w:lang w:val="en-US"/>
+              </w:rPr>
+              <w:t>Isql</w:t>
+            </w:r>
+            <w:proofErr w:type="spellEnd"/>
+            <w:r>
+              <w:rPr>
+                <w:lang w:val="en-US"/>
+              </w:rPr>
+              <w:t>).</w:t>
             </w:r>
           </w:p>
           <w:p>
@@ -2988,11 +4577,33 @@
                 <w:lang w:val="en-US"/>
               </w:rPr>
             </w:pPr>
+            <w:proofErr w:type="spellStart"/>
             <w:r>
               <w:rPr>
                 <w:lang w:val="en-US"/>
               </w:rPr>
-              <w:t xml:space="preserve">Merise, Uml </w:t>
+              <w:t>Merise</w:t>
+            </w:r>
+            <w:proofErr w:type="spellEnd"/>
+            <w:r>
+              <w:rPr>
+                <w:lang w:val="en-US"/>
+              </w:rPr>
+              <w:t xml:space="preserve">, </w:t>
+            </w:r>
+            <w:proofErr w:type="spellStart"/>
+            <w:r>
+              <w:rPr>
+                <w:lang w:val="en-US"/>
+              </w:rPr>
+              <w:t>Uml</w:t>
+            </w:r>
+            <w:proofErr w:type="spellEnd"/>
+            <w:r>
+              <w:rPr>
+                <w:lang w:val="en-US"/>
+              </w:rPr>
+              <w:t xml:space="preserve"> </w:t>
             </w:r>
           </w:p>
           <w:p>
@@ -3034,7 +4645,21 @@
               <w:rPr>
                 <w:lang w:val="en-US"/>
               </w:rPr>
-              <w:t xml:space="preserve">Rational Rose, Power Amc, Dia, Db Designer. </w:t>
+              <w:t xml:space="preserve">Rational Rose, Power </w:t>
+            </w:r>
+            <w:proofErr w:type="spellStart"/>
+            <w:r>
+              <w:rPr>
+                <w:lang w:val="en-US"/>
+              </w:rPr>
+              <w:t>Amc</w:t>
+            </w:r>
+            <w:proofErr w:type="spellEnd"/>
+            <w:r>
+              <w:rPr>
+                <w:lang w:val="en-US"/>
+              </w:rPr>
+              <w:t xml:space="preserve">, Dia, Db Designer. </w:t>
             </w:r>
           </w:p>
           <w:p>
@@ -3049,7 +4674,39 @@
               </w:pBdr>
             </w:pPr>
             <w:r>
-              <w:t>Git, Gerrit, Jenkins, Github, Tfs, Svn (Turtoise), Synergie, Visual Source Safe.</w:t>
+              <w:t xml:space="preserve">Git, Gerrit, Jenkins, </w:t>
+            </w:r>
+            <w:proofErr w:type="spellStart"/>
+            <w:r>
+              <w:t>Github</w:t>
+            </w:r>
+            <w:proofErr w:type="spellEnd"/>
+            <w:r>
+              <w:t xml:space="preserve">, </w:t>
+            </w:r>
+            <w:proofErr w:type="spellStart"/>
+            <w:r>
+              <w:t>Tfs</w:t>
+            </w:r>
+            <w:proofErr w:type="spellEnd"/>
+            <w:r>
+              <w:t xml:space="preserve">, </w:t>
+            </w:r>
+            <w:proofErr w:type="spellStart"/>
+            <w:r>
+              <w:t>Svn</w:t>
+            </w:r>
+            <w:proofErr w:type="spellEnd"/>
+            <w:r>
+              <w:t xml:space="preserve"> (</w:t>
+            </w:r>
+            <w:proofErr w:type="spellStart"/>
+            <w:r>
+              <w:t>Turtoise</w:t>
+            </w:r>
+            <w:proofErr w:type="spellEnd"/>
+            <w:r>
+              <w:t>), Synergie, Visual Source Safe.</w:t>
             </w:r>
           </w:p>
           <w:p>
@@ -3084,7 +4741,15 @@
               <w:ind w:left="0" w:firstLine="0"/>
             </w:pPr>
             <w:r>
-              <w:t>Crystal Report, Infragistics.</w:t>
+              <w:t xml:space="preserve">Crystal Report, </w:t>
+            </w:r>
+            <w:proofErr w:type="spellStart"/>
+            <w:r>
+              <w:t>Infragistics</w:t>
+            </w:r>
+            <w:proofErr w:type="spellEnd"/>
+            <w:r>
+              <w:t>.</w:t>
             </w:r>
           </w:p>
           <w:p>
@@ -4719,7 +6384,6 @@
   <w:style w:type="character" w:default="1" w:styleId="DefaultParagraphFont">
     <w:name w:val="Default Paragraph Font"/>
     <w:uiPriority w:val="1"/>
-    <w:semiHidden/>
     <w:unhideWhenUsed/>
   </w:style>
   <w:style w:type="table" w:default="1" w:styleId="TableNormal">

</xml_diff>